<commit_message>
fixing link to pre-built nightly versions
</commit_message>
<xml_diff>
--- a/doc/sources/user_guide.docx
+++ b/doc/sources/user_guide.docx
@@ -3011,7 +3011,6 @@
           <w:r>
             <w:rPr>
               <w:rStyle w:val="Hyperlink"/>
-              <w:noProof/>
               <w:lang w:val="en-GB"/>
             </w:rPr>
             <w:fldChar w:fldCharType="begin"/>
@@ -3027,7 +3026,6 @@
           <w:r>
             <w:rPr>
               <w:rStyle w:val="Hyperlink"/>
-              <w:noProof/>
               <w:lang w:val="en-GB"/>
             </w:rPr>
             <w:fldChar w:fldCharType="separate"/>
@@ -3089,7 +3087,7 @@
             </w:rPr>
             <w:fldChar w:fldCharType="separate"/>
           </w:r>
-          <w:ins w:id="35" w:author="Holger Eichelberger" w:date="2025-03-06T11:22:00Z">
+          <w:ins w:id="35" w:author="Holger Eichelberger" w:date="2025-03-06T11:34:00Z">
             <w:r>
               <w:rPr>
                 <w:noProof/>
@@ -3136,7 +3134,6 @@
           <w:r>
             <w:rPr>
               <w:rStyle w:val="Hyperlink"/>
-              <w:noProof/>
               <w:lang w:val="en-GB"/>
             </w:rPr>
             <w:fldChar w:fldCharType="begin"/>
@@ -3147,7 +3144,14 @@
               <w:noProof/>
               <w:lang w:val="en-GB"/>
             </w:rPr>
-            <w:instrText xml:space="preserve"> HYPERLINK \l "_T</w:instrText>
+            <w:instrText xml:space="preserve"> HYPERLINK \l "_Toc425144873" </w:instrText>
+          </w:r>
+          <w:r>
+            <w:rPr>
+              <w:rStyle w:val="Hyperlink"/>
+              <w:lang w:val="en-GB"/>
+            </w:rPr>
+            <w:fldChar w:fldCharType="separate"/>
           </w:r>
           <w:r>
             <w:rPr>
@@ -3155,7 +3159,14 @@
               <w:noProof/>
               <w:lang w:val="en-GB"/>
             </w:rPr>
-            <w:instrText xml:space="preserve">oc425144873" </w:instrText>
+            <w:t>3.4.</w:t>
+          </w:r>
+          <w:r>
+            <w:rPr>
+              <w:noProof/>
+              <w:lang w:val="de-DE" w:eastAsia="de-DE"/>
+            </w:rPr>
+            <w:tab/>
           </w:r>
           <w:r>
             <w:rPr>
@@ -3163,29 +3174,6 @@
               <w:noProof/>
               <w:lang w:val="en-GB"/>
             </w:rPr>
-            <w:fldChar w:fldCharType="separate"/>
-          </w:r>
-          <w:r>
-            <w:rPr>
-              <w:rStyle w:val="Hyperlink"/>
-              <w:noProof/>
-              <w:lang w:val="en-GB"/>
-            </w:rPr>
-            <w:t>3.4.</w:t>
-          </w:r>
-          <w:r>
-            <w:rPr>
-              <w:noProof/>
-              <w:lang w:val="de-DE" w:eastAsia="de-DE"/>
-            </w:rPr>
-            <w:tab/>
-          </w:r>
-          <w:r>
-            <w:rPr>
-              <w:rStyle w:val="Hyperlink"/>
-              <w:noProof/>
-              <w:lang w:val="en-GB"/>
-            </w:rPr>
             <w:t>Further Guides and Specifications</w:t>
           </w:r>
           <w:r>
@@ -3222,7 +3210,7 @@
             </w:rPr>
             <w:fldChar w:fldCharType="separate"/>
           </w:r>
-          <w:ins w:id="37" w:author="Holger Eichelberger" w:date="2025-03-06T11:22:00Z">
+          <w:ins w:id="37" w:author="Holger Eichelberger" w:date="2025-03-06T11:34:00Z">
             <w:r>
               <w:rPr>
                 <w:noProof/>
@@ -3266,7 +3254,6 @@
           <w:r>
             <w:rPr>
               <w:rStyle w:val="Hyperlink"/>
-              <w:noProof/>
               <w:lang w:val="en-GB"/>
             </w:rPr>
             <w:fldChar w:fldCharType="begin"/>
@@ -3282,7 +3269,6 @@
           <w:r>
             <w:rPr>
               <w:rStyle w:val="Hyperlink"/>
-              <w:noProof/>
               <w:lang w:val="en-GB"/>
             </w:rPr>
             <w:fldChar w:fldCharType="separate"/>
@@ -3345,7 +3331,7 @@
             </w:rPr>
             <w:fldChar w:fldCharType="separate"/>
           </w:r>
-          <w:ins w:id="39" w:author="Holger Eichelberger" w:date="2025-03-06T11:22:00Z">
+          <w:ins w:id="39" w:author="Holger Eichelberger" w:date="2025-03-06T11:34:00Z">
             <w:r>
               <w:rPr>
                 <w:noProof/>
@@ -3392,7 +3378,6 @@
           <w:r>
             <w:rPr>
               <w:rStyle w:val="Hyperlink"/>
-              <w:noProof/>
               <w:lang w:val="en-GB"/>
             </w:rPr>
             <w:fldChar w:fldCharType="begin"/>
@@ -3408,7 +3393,6 @@
           <w:r>
             <w:rPr>
               <w:rStyle w:val="Hyperlink"/>
-              <w:noProof/>
               <w:lang w:val="en-GB"/>
             </w:rPr>
             <w:fldChar w:fldCharType="separate"/>
@@ -3470,7 +3454,7 @@
             </w:rPr>
             <w:fldChar w:fldCharType="separate"/>
           </w:r>
-          <w:ins w:id="41" w:author="Holger Eichelberger" w:date="2025-03-06T11:22:00Z">
+          <w:ins w:id="41" w:author="Holger Eichelberger" w:date="2025-03-06T11:34:00Z">
             <w:r>
               <w:rPr>
                 <w:noProof/>
@@ -3517,7 +3501,6 @@
           <w:r>
             <w:rPr>
               <w:rStyle w:val="Hyperlink"/>
-              <w:noProof/>
               <w:lang w:val="en-GB"/>
             </w:rPr>
             <w:fldChar w:fldCharType="begin"/>
@@ -3528,7 +3511,14 @@
               <w:noProof/>
               <w:lang w:val="en-GB"/>
             </w:rPr>
-            <w:instrText xml:space="preserve"> HYPERL</w:instrText>
+            <w:instrText xml:space="preserve"> HYPERLINK \l "_Toc425144876" </w:instrText>
+          </w:r>
+          <w:r>
+            <w:rPr>
+              <w:rStyle w:val="Hyperlink"/>
+              <w:lang w:val="en-GB"/>
+            </w:rPr>
+            <w:fldChar w:fldCharType="separate"/>
           </w:r>
           <w:r>
             <w:rPr>
@@ -3536,7 +3526,14 @@
               <w:noProof/>
               <w:lang w:val="en-GB"/>
             </w:rPr>
-            <w:instrText xml:space="preserve">INK \l "_Toc425144876" </w:instrText>
+            <w:t>4.2.</w:t>
+          </w:r>
+          <w:r>
+            <w:rPr>
+              <w:noProof/>
+              <w:lang w:val="de-DE" w:eastAsia="de-DE"/>
+            </w:rPr>
+            <w:tab/>
           </w:r>
           <w:r>
             <w:rPr>
@@ -3544,29 +3541,6 @@
               <w:noProof/>
               <w:lang w:val="en-GB"/>
             </w:rPr>
-            <w:fldChar w:fldCharType="separate"/>
-          </w:r>
-          <w:r>
-            <w:rPr>
-              <w:rStyle w:val="Hyperlink"/>
-              <w:noProof/>
-              <w:lang w:val="en-GB"/>
-            </w:rPr>
-            <w:t>4.2.</w:t>
-          </w:r>
-          <w:r>
-            <w:rPr>
-              <w:noProof/>
-              <w:lang w:val="de-DE" w:eastAsia="de-DE"/>
-            </w:rPr>
-            <w:tab/>
-          </w:r>
-          <w:r>
-            <w:rPr>
-              <w:rStyle w:val="Hyperlink"/>
-              <w:noProof/>
-              <w:lang w:val="en-GB"/>
-            </w:rPr>
             <w:t>Defining a New Base Service Platform</w:t>
           </w:r>
           <w:r>
@@ -3603,7 +3577,7 @@
             </w:rPr>
             <w:fldChar w:fldCharType="separate"/>
           </w:r>
-          <w:ins w:id="43" w:author="Holger Eichelberger" w:date="2025-03-06T11:22:00Z">
+          <w:ins w:id="43" w:author="Holger Eichelberger" w:date="2025-03-06T11:34:00Z">
             <w:r>
               <w:rPr>
                 <w:noProof/>
@@ -3650,7 +3624,6 @@
           <w:r>
             <w:rPr>
               <w:rStyle w:val="Hyperlink"/>
-              <w:noProof/>
               <w:lang w:val="en-GB"/>
             </w:rPr>
             <w:fldChar w:fldCharType="begin"/>
@@ -3666,7 +3639,6 @@
           <w:r>
             <w:rPr>
               <w:rStyle w:val="Hyperlink"/>
-              <w:noProof/>
               <w:lang w:val="en-GB"/>
             </w:rPr>
             <w:fldChar w:fldCharType="separate"/>
@@ -3728,7 +3700,7 @@
             </w:rPr>
             <w:fldChar w:fldCharType="separate"/>
           </w:r>
-          <w:ins w:id="45" w:author="Holger Eichelberger" w:date="2025-03-06T11:22:00Z">
+          <w:ins w:id="45" w:author="Holger Eichelberger" w:date="2025-03-06T11:34:00Z">
             <w:r>
               <w:rPr>
                 <w:noProof/>
@@ -3838,7 +3810,7 @@
             </w:rPr>
             <w:fldChar w:fldCharType="separate"/>
           </w:r>
-          <w:ins w:id="47" w:author="Holger Eichelberger" w:date="2025-03-06T11:22:00Z">
+          <w:ins w:id="47" w:author="Holger Eichelberger" w:date="2025-03-06T11:34:00Z">
             <w:r>
               <w:rPr>
                 <w:noProof/>
@@ -3885,7 +3857,6 @@
           <w:r>
             <w:rPr>
               <w:rStyle w:val="Hyperlink"/>
-              <w:noProof/>
               <w:lang w:val="en-GB"/>
             </w:rPr>
             <w:fldChar w:fldCharType="begin"/>
@@ -3901,7 +3872,6 @@
           <w:r>
             <w:rPr>
               <w:rStyle w:val="Hyperlink"/>
-              <w:noProof/>
               <w:lang w:val="en-GB"/>
             </w:rPr>
             <w:fldChar w:fldCharType="separate"/>
@@ -3963,7 +3933,7 @@
             </w:rPr>
             <w:fldChar w:fldCharType="separate"/>
           </w:r>
-          <w:ins w:id="49" w:author="Holger Eichelberger" w:date="2025-03-06T11:22:00Z">
+          <w:ins w:id="49" w:author="Holger Eichelberger" w:date="2025-03-06T11:34:00Z">
             <w:r>
               <w:rPr>
                 <w:noProof/>
@@ -4073,7 +4043,7 @@
             </w:rPr>
             <w:fldChar w:fldCharType="separate"/>
           </w:r>
-          <w:ins w:id="51" w:author="Holger Eichelberger" w:date="2025-03-06T11:22:00Z">
+          <w:ins w:id="51" w:author="Holger Eichelberger" w:date="2025-03-06T11:34:00Z">
             <w:r>
               <w:rPr>
                 <w:noProof/>
@@ -4183,7 +4153,7 @@
             </w:rPr>
             <w:fldChar w:fldCharType="separate"/>
           </w:r>
-          <w:ins w:id="53" w:author="Holger Eichelberger" w:date="2025-03-06T11:22:00Z">
+          <w:ins w:id="53" w:author="Holger Eichelberger" w:date="2025-03-06T11:34:00Z">
             <w:r>
               <w:rPr>
                 <w:noProof/>
@@ -4227,7 +4197,6 @@
           <w:r>
             <w:rPr>
               <w:rStyle w:val="Hyperlink"/>
-              <w:noProof/>
               <w:lang w:val="en-GB"/>
             </w:rPr>
             <w:fldChar w:fldCharType="begin"/>
@@ -4243,7 +4212,6 @@
           <w:r>
             <w:rPr>
               <w:rStyle w:val="Hyperlink"/>
-              <w:noProof/>
               <w:lang w:val="en-GB"/>
             </w:rPr>
             <w:fldChar w:fldCharType="separate"/>
@@ -4306,7 +4274,7 @@
             </w:rPr>
             <w:fldChar w:fldCharType="separate"/>
           </w:r>
-          <w:ins w:id="55" w:author="Holger Eichelberger" w:date="2025-03-06T11:22:00Z">
+          <w:ins w:id="55" w:author="Holger Eichelberger" w:date="2025-03-06T11:34:00Z">
             <w:r>
               <w:rPr>
                 <w:noProof/>
@@ -4353,7 +4321,6 @@
           <w:r>
             <w:rPr>
               <w:rStyle w:val="Hyperlink"/>
-              <w:noProof/>
               <w:lang w:val="en-GB"/>
             </w:rPr>
             <w:fldChar w:fldCharType="begin"/>
@@ -4369,7 +4336,6 @@
           <w:r>
             <w:rPr>
               <w:rStyle w:val="Hyperlink"/>
-              <w:noProof/>
               <w:lang w:val="en-GB"/>
             </w:rPr>
             <w:fldChar w:fldCharType="separate"/>
@@ -4431,7 +4397,7 @@
             </w:rPr>
             <w:fldChar w:fldCharType="separate"/>
           </w:r>
-          <w:ins w:id="57" w:author="Holger Eichelberger" w:date="2025-03-06T11:22:00Z">
+          <w:ins w:id="57" w:author="Holger Eichelberger" w:date="2025-03-06T11:34:00Z">
             <w:r>
               <w:rPr>
                 <w:noProof/>
@@ -4478,7 +4444,6 @@
           <w:r>
             <w:rPr>
               <w:rStyle w:val="Hyperlink"/>
-              <w:noProof/>
               <w:lang w:val="en-GB"/>
             </w:rPr>
             <w:fldChar w:fldCharType="begin"/>
@@ -4494,7 +4459,6 @@
           <w:r>
             <w:rPr>
               <w:rStyle w:val="Hyperlink"/>
-              <w:noProof/>
               <w:lang w:val="en-GB"/>
             </w:rPr>
             <w:fldChar w:fldCharType="separate"/>
@@ -4556,7 +4520,7 @@
             </w:rPr>
             <w:fldChar w:fldCharType="separate"/>
           </w:r>
-          <w:ins w:id="59" w:author="Holger Eichelberger" w:date="2025-03-06T11:22:00Z">
+          <w:ins w:id="59" w:author="Holger Eichelberger" w:date="2025-03-06T11:34:00Z">
             <w:r>
               <w:rPr>
                 <w:noProof/>
@@ -4603,7 +4567,6 @@
           <w:r>
             <w:rPr>
               <w:rStyle w:val="Hyperlink"/>
-              <w:noProof/>
               <w:lang w:val="en-GB"/>
             </w:rPr>
             <w:fldChar w:fldCharType="begin"/>
@@ -4619,7 +4582,6 @@
           <w:r>
             <w:rPr>
               <w:rStyle w:val="Hyperlink"/>
-              <w:noProof/>
               <w:lang w:val="en-GB"/>
             </w:rPr>
             <w:fldChar w:fldCharType="separate"/>
@@ -4681,7 +4643,7 @@
             </w:rPr>
             <w:fldChar w:fldCharType="separate"/>
           </w:r>
-          <w:ins w:id="61" w:author="Holger Eichelberger" w:date="2025-03-06T11:22:00Z">
+          <w:ins w:id="61" w:author="Holger Eichelberger" w:date="2025-03-06T11:34:00Z">
             <w:r>
               <w:rPr>
                 <w:noProof/>
@@ -4728,7 +4690,6 @@
           <w:r>
             <w:rPr>
               <w:rStyle w:val="Hyperlink"/>
-              <w:noProof/>
               <w:lang w:val="en-GB"/>
             </w:rPr>
             <w:fldChar w:fldCharType="begin"/>
@@ -4744,7 +4705,6 @@
           <w:r>
             <w:rPr>
               <w:rStyle w:val="Hyperlink"/>
-              <w:noProof/>
               <w:lang w:val="en-GB"/>
             </w:rPr>
             <w:fldChar w:fldCharType="separate"/>
@@ -4806,7 +4766,7 @@
             </w:rPr>
             <w:fldChar w:fldCharType="separate"/>
           </w:r>
-          <w:ins w:id="63" w:author="Holger Eichelberger" w:date="2025-03-06T11:22:00Z">
+          <w:ins w:id="63" w:author="Holger Eichelberger" w:date="2025-03-06T11:34:00Z">
             <w:r>
               <w:rPr>
                 <w:noProof/>
@@ -4850,7 +4810,6 @@
           <w:r>
             <w:rPr>
               <w:rStyle w:val="Hyperlink"/>
-              <w:noProof/>
               <w:lang w:val="en-GB"/>
             </w:rPr>
             <w:fldChar w:fldCharType="begin"/>
@@ -4866,7 +4825,6 @@
           <w:r>
             <w:rPr>
               <w:rStyle w:val="Hyperlink"/>
-              <w:noProof/>
               <w:lang w:val="en-GB"/>
             </w:rPr>
             <w:fldChar w:fldCharType="separate"/>
@@ -4929,7 +4887,7 @@
             </w:rPr>
             <w:fldChar w:fldCharType="separate"/>
           </w:r>
-          <w:ins w:id="65" w:author="Holger Eichelberger" w:date="2025-03-06T11:22:00Z">
+          <w:ins w:id="65" w:author="Holger Eichelberger" w:date="2025-03-06T11:34:00Z">
             <w:r>
               <w:rPr>
                 <w:noProof/>
@@ -4976,7 +4934,6 @@
           <w:r>
             <w:rPr>
               <w:rStyle w:val="Hyperlink"/>
-              <w:noProof/>
               <w:lang w:val="en-GB"/>
             </w:rPr>
             <w:fldChar w:fldCharType="begin"/>
@@ -4992,7 +4949,6 @@
           <w:r>
             <w:rPr>
               <w:rStyle w:val="Hyperlink"/>
-              <w:noProof/>
               <w:lang w:val="en-GB"/>
             </w:rPr>
             <w:fldChar w:fldCharType="separate"/>
@@ -5054,7 +5010,7 @@
             </w:rPr>
             <w:fldChar w:fldCharType="separate"/>
           </w:r>
-          <w:ins w:id="67" w:author="Holger Eichelberger" w:date="2025-03-06T11:22:00Z">
+          <w:ins w:id="67" w:author="Holger Eichelberger" w:date="2025-03-06T11:34:00Z">
             <w:r>
               <w:rPr>
                 <w:noProof/>
@@ -5101,7 +5057,6 @@
           <w:r>
             <w:rPr>
               <w:rStyle w:val="Hyperlink"/>
-              <w:noProof/>
               <w:lang w:val="en-GB"/>
             </w:rPr>
             <w:fldChar w:fldCharType="begin"/>
@@ -5117,7 +5072,6 @@
           <w:r>
             <w:rPr>
               <w:rStyle w:val="Hyperlink"/>
-              <w:noProof/>
               <w:lang w:val="en-GB"/>
             </w:rPr>
             <w:fldChar w:fldCharType="separate"/>
@@ -5179,7 +5133,7 @@
             </w:rPr>
             <w:fldChar w:fldCharType="separate"/>
           </w:r>
-          <w:ins w:id="69" w:author="Holger Eichelberger" w:date="2025-03-06T11:22:00Z">
+          <w:ins w:id="69" w:author="Holger Eichelberger" w:date="2025-03-06T11:34:00Z">
             <w:r>
               <w:rPr>
                 <w:noProof/>
@@ -5226,7 +5180,6 @@
           <w:r>
             <w:rPr>
               <w:rStyle w:val="Hyperlink"/>
-              <w:noProof/>
               <w:lang w:val="en-GB"/>
             </w:rPr>
             <w:fldChar w:fldCharType="begin"/>
@@ -5242,7 +5195,6 @@
           <w:r>
             <w:rPr>
               <w:rStyle w:val="Hyperlink"/>
-              <w:noProof/>
               <w:lang w:val="en-GB"/>
             </w:rPr>
             <w:fldChar w:fldCharType="separate"/>
@@ -5304,7 +5256,7 @@
             </w:rPr>
             <w:fldChar w:fldCharType="separate"/>
           </w:r>
-          <w:ins w:id="71" w:author="Holger Eichelberger" w:date="2025-03-06T11:22:00Z">
+          <w:ins w:id="71" w:author="Holger Eichelberger" w:date="2025-03-06T11:34:00Z">
             <w:r>
               <w:rPr>
                 <w:noProof/>
@@ -5351,7 +5303,6 @@
           <w:r>
             <w:rPr>
               <w:rStyle w:val="Hyperlink"/>
-              <w:noProof/>
               <w:lang w:val="en-GB"/>
             </w:rPr>
             <w:fldChar w:fldCharType="begin"/>
@@ -5367,7 +5318,6 @@
           <w:r>
             <w:rPr>
               <w:rStyle w:val="Hyperlink"/>
-              <w:noProof/>
               <w:lang w:val="en-GB"/>
             </w:rPr>
             <w:fldChar w:fldCharType="separate"/>
@@ -5429,7 +5379,7 @@
             </w:rPr>
             <w:fldChar w:fldCharType="separate"/>
           </w:r>
-          <w:ins w:id="73" w:author="Holger Eichelberger" w:date="2025-03-06T11:22:00Z">
+          <w:ins w:id="73" w:author="Holger Eichelberger" w:date="2025-03-06T11:34:00Z">
             <w:r>
               <w:rPr>
                 <w:noProof/>
@@ -5476,7 +5426,6 @@
           <w:r>
             <w:rPr>
               <w:rStyle w:val="Hyperlink"/>
-              <w:noProof/>
               <w:lang w:val="en-GB"/>
             </w:rPr>
             <w:fldChar w:fldCharType="begin"/>
@@ -5492,7 +5441,6 @@
           <w:r>
             <w:rPr>
               <w:rStyle w:val="Hyperlink"/>
-              <w:noProof/>
               <w:lang w:val="en-GB"/>
             </w:rPr>
             <w:fldChar w:fldCharType="separate"/>
@@ -5554,7 +5502,7 @@
             </w:rPr>
             <w:fldChar w:fldCharType="separate"/>
           </w:r>
-          <w:ins w:id="75" w:author="Holger Eichelberger" w:date="2025-03-06T11:22:00Z">
+          <w:ins w:id="75" w:author="Holger Eichelberger" w:date="2025-03-06T11:34:00Z">
             <w:r>
               <w:rPr>
                 <w:noProof/>
@@ -5601,7 +5549,6 @@
           <w:r>
             <w:rPr>
               <w:rStyle w:val="Hyperlink"/>
-              <w:noProof/>
               <w:lang w:val="en-GB"/>
             </w:rPr>
             <w:fldChar w:fldCharType="begin"/>
@@ -5617,7 +5564,6 @@
           <w:r>
             <w:rPr>
               <w:rStyle w:val="Hyperlink"/>
-              <w:noProof/>
               <w:lang w:val="en-GB"/>
             </w:rPr>
             <w:fldChar w:fldCharType="separate"/>
@@ -5679,7 +5625,7 @@
             </w:rPr>
             <w:fldChar w:fldCharType="separate"/>
           </w:r>
-          <w:ins w:id="77" w:author="Holger Eichelberger" w:date="2025-03-06T11:22:00Z">
+          <w:ins w:id="77" w:author="Holger Eichelberger" w:date="2025-03-06T11:34:00Z">
             <w:r>
               <w:rPr>
                 <w:noProof/>
@@ -5723,7 +5669,6 @@
           <w:r>
             <w:rPr>
               <w:rStyle w:val="Hyperlink"/>
-              <w:noProof/>
               <w:lang w:val="en-GB"/>
             </w:rPr>
             <w:fldChar w:fldCharType="begin"/>
@@ -5739,7 +5684,6 @@
           <w:r>
             <w:rPr>
               <w:rStyle w:val="Hyperlink"/>
-              <w:noProof/>
               <w:lang w:val="en-GB"/>
             </w:rPr>
             <w:fldChar w:fldCharType="separate"/>
@@ -5802,7 +5746,7 @@
             </w:rPr>
             <w:fldChar w:fldCharType="separate"/>
           </w:r>
-          <w:ins w:id="79" w:author="Holger Eichelberger" w:date="2025-03-06T11:22:00Z">
+          <w:ins w:id="79" w:author="Holger Eichelberger" w:date="2025-03-06T11:34:00Z">
             <w:r>
               <w:rPr>
                 <w:noProof/>
@@ -5849,7 +5793,6 @@
           <w:r>
             <w:rPr>
               <w:rStyle w:val="Hyperlink"/>
-              <w:noProof/>
               <w:lang w:val="en-GB"/>
             </w:rPr>
             <w:lastRenderedPageBreak/>
@@ -5866,7 +5809,6 @@
           <w:r>
             <w:rPr>
               <w:rStyle w:val="Hyperlink"/>
-              <w:noProof/>
               <w:lang w:val="en-GB"/>
             </w:rPr>
             <w:fldChar w:fldCharType="separate"/>
@@ -5928,7 +5870,7 @@
             </w:rPr>
             <w:fldChar w:fldCharType="separate"/>
           </w:r>
-          <w:ins w:id="81" w:author="Holger Eichelberger" w:date="2025-03-06T11:22:00Z">
+          <w:ins w:id="81" w:author="Holger Eichelberger" w:date="2025-03-06T11:34:00Z">
             <w:r>
               <w:rPr>
                 <w:noProof/>
@@ -5975,7 +5917,6 @@
           <w:r>
             <w:rPr>
               <w:rStyle w:val="Hyperlink"/>
-              <w:noProof/>
               <w:lang w:val="en-GB"/>
             </w:rPr>
             <w:fldChar w:fldCharType="begin"/>
@@ -5991,7 +5932,6 @@
           <w:r>
             <w:rPr>
               <w:rStyle w:val="Hyperlink"/>
-              <w:noProof/>
               <w:lang w:val="en-GB"/>
             </w:rPr>
             <w:fldChar w:fldCharType="separate"/>
@@ -6053,7 +5993,7 @@
             </w:rPr>
             <w:fldChar w:fldCharType="separate"/>
           </w:r>
-          <w:ins w:id="83" w:author="Holger Eichelberger" w:date="2025-03-06T11:22:00Z">
+          <w:ins w:id="83" w:author="Holger Eichelberger" w:date="2025-03-06T11:34:00Z">
             <w:r>
               <w:rPr>
                 <w:noProof/>
@@ -6100,7 +6040,6 @@
           <w:r>
             <w:rPr>
               <w:rStyle w:val="Hyperlink"/>
-              <w:noProof/>
               <w:lang w:val="en-GB"/>
             </w:rPr>
             <w:fldChar w:fldCharType="begin"/>
@@ -6111,7 +6050,14 @@
               <w:noProof/>
               <w:lang w:val="en-GB"/>
             </w:rPr>
-            <w:instrText xml:space="preserve"> HYPERLINK </w:instrText>
+            <w:instrText xml:space="preserve"> HYPERLINK \l "_Toc425144897" </w:instrText>
+          </w:r>
+          <w:r>
+            <w:rPr>
+              <w:rStyle w:val="Hyperlink"/>
+              <w:lang w:val="en-GB"/>
+            </w:rPr>
+            <w:fldChar w:fldCharType="separate"/>
           </w:r>
           <w:r>
             <w:rPr>
@@ -6119,7 +6065,14 @@
               <w:noProof/>
               <w:lang w:val="en-GB"/>
             </w:rPr>
-            <w:instrText xml:space="preserve">\l "_Toc425144897" </w:instrText>
+            <w:t>7.3.</w:t>
+          </w:r>
+          <w:r>
+            <w:rPr>
+              <w:noProof/>
+              <w:lang w:val="de-DE" w:eastAsia="de-DE"/>
+            </w:rPr>
+            <w:tab/>
           </w:r>
           <w:r>
             <w:rPr>
@@ -6127,29 +6080,6 @@
               <w:noProof/>
               <w:lang w:val="en-GB"/>
             </w:rPr>
-            <w:fldChar w:fldCharType="separate"/>
-          </w:r>
-          <w:r>
-            <w:rPr>
-              <w:rStyle w:val="Hyperlink"/>
-              <w:noProof/>
-              <w:lang w:val="en-GB"/>
-            </w:rPr>
-            <w:t>7.3.</w:t>
-          </w:r>
-          <w:r>
-            <w:rPr>
-              <w:noProof/>
-              <w:lang w:val="de-DE" w:eastAsia="de-DE"/>
-            </w:rPr>
-            <w:tab/>
-          </w:r>
-          <w:r>
-            <w:rPr>
-              <w:rStyle w:val="Hyperlink"/>
-              <w:noProof/>
-              <w:lang w:val="en-GB"/>
-            </w:rPr>
             <w:t>The Maven integration does not execute</w:t>
           </w:r>
           <w:r>
@@ -6186,7 +6116,7 @@
             </w:rPr>
             <w:fldChar w:fldCharType="separate"/>
           </w:r>
-          <w:ins w:id="85" w:author="Holger Eichelberger" w:date="2025-03-06T11:22:00Z">
+          <w:ins w:id="85" w:author="Holger Eichelberger" w:date="2025-03-06T11:34:00Z">
             <w:r>
               <w:rPr>
                 <w:noProof/>
@@ -7408,7 +7338,7 @@
         </w:rPr>
         <w:fldChar w:fldCharType="separate"/>
       </w:r>
-      <w:ins w:id="92" w:author="Holger Eichelberger" w:date="2025-03-06T11:22:00Z">
+      <w:ins w:id="92" w:author="Holger Eichelberger" w:date="2025-03-06T11:34:00Z">
         <w:r>
           <w:rPr>
             <w:lang w:val="en-GB"/>
@@ -9904,7 +9834,7 @@
         </w:rPr>
         <w:fldChar w:fldCharType="separate"/>
       </w:r>
-      <w:ins w:id="97" w:author="Holger Eichelberger" w:date="2025-03-06T11:22:00Z">
+      <w:ins w:id="97" w:author="Holger Eichelberger" w:date="2025-03-06T11:34:00Z">
         <w:r>
           <w:rPr>
             <w:lang w:val="en-GB"/>
@@ -13405,6 +13335,8 @@
           </w:rPr>
           <w:t xml:space="preserve">Java from </w:t>
         </w:r>
+      </w:ins>
+      <w:ins w:id="126" w:author="Holger Eichelberger" w:date="2025-03-06T11:34:00Z">
         <w:r>
           <w:rPr>
             <w:lang w:val="en-GB"/>
@@ -13421,7 +13353,7 @@
           <w:rPr>
             <w:lang w:val="en-GB"/>
           </w:rPr>
-          <w:instrText>https://projects.sse.uni-hildesheim.de/eclipse/update-sites/easy_nightly/</w:instrText>
+          <w:instrText>https://projects.sse.uni-hildesheim.de/eclipse/easy-nightly/</w:instrText>
         </w:r>
         <w:r>
           <w:rPr>
@@ -13440,7 +13372,7 @@
             <w:rStyle w:val="Hyperlink"/>
             <w:lang w:val="en-GB"/>
           </w:rPr>
-          <w:t>https://projects.sse.uni-hildesheim.de/eclipse/update-sites/easy_nightly/</w:t>
+          <w:t>https://projects.sse.uni-hildesheim.de/eclipse/easy-nightly/</w:t>
         </w:r>
         <w:r>
           <w:rPr>
@@ -13455,7 +13387,9 @@
           <w:t xml:space="preserve"> </w:t>
         </w:r>
       </w:ins>
-      <w:del w:id="126" w:author="Holger Eichelberger" w:date="2025-03-06T11:19:00Z">
+      <w:bookmarkStart w:id="127" w:name="_GoBack"/>
+      <w:bookmarkEnd w:id="127"/>
+      <w:del w:id="128" w:author="Holger Eichelberger" w:date="2025-03-06T11:19:00Z">
         <w:r>
           <w:rPr>
             <w:lang w:val="en-GB"/>
@@ -13504,10 +13438,10 @@
       <w:pPr>
         <w:jc w:val="both"/>
         <w:rPr>
-          <w:del w:id="127" w:author="Holger Eichelberger" w:date="2025-03-06T11:19:00Z"/>
-          <w:lang w:val="en-GB"/>
-        </w:rPr>
-        <w:pPrChange w:id="128" w:author="Holger Eichelberger" w:date="2025-03-06T11:19:00Z">
+          <w:del w:id="129" w:author="Holger Eichelberger" w:date="2025-03-06T11:19:00Z"/>
+          <w:lang w:val="en-GB"/>
+        </w:rPr>
+        <w:pPrChange w:id="130" w:author="Holger Eichelberger" w:date="2025-03-06T11:19:00Z">
           <w:pPr>
             <w:pStyle w:val="ListParagraph"/>
             <w:numPr>
@@ -13518,7 +13452,7 @@
           </w:pPr>
         </w:pPrChange>
       </w:pPr>
-      <w:del w:id="129" w:author="Holger Eichelberger" w:date="2025-03-06T11:19:00Z">
+      <w:del w:id="131" w:author="Holger Eichelberger" w:date="2025-03-06T11:19:00Z">
         <w:r>
           <w:rPr>
             <w:lang w:val="en-GB"/>
@@ -13537,10 +13471,10 @@
       <w:pPr>
         <w:jc w:val="both"/>
         <w:rPr>
-          <w:del w:id="130" w:author="Holger Eichelberger" w:date="2025-03-06T11:19:00Z"/>
-          <w:lang w:val="en-GB"/>
-        </w:rPr>
-        <w:pPrChange w:id="131" w:author="Holger Eichelberger" w:date="2025-03-06T11:19:00Z">
+          <w:del w:id="132" w:author="Holger Eichelberger" w:date="2025-03-06T11:19:00Z"/>
+          <w:lang w:val="en-GB"/>
+        </w:rPr>
+        <w:pPrChange w:id="133" w:author="Holger Eichelberger" w:date="2025-03-06T11:19:00Z">
           <w:pPr>
             <w:pStyle w:val="ListParagraph"/>
             <w:numPr>
@@ -13551,7 +13485,7 @@
           </w:pPr>
         </w:pPrChange>
       </w:pPr>
-      <w:del w:id="132" w:author="Holger Eichelberger" w:date="2025-03-06T11:19:00Z">
+      <w:del w:id="134" w:author="Holger Eichelberger" w:date="2025-03-06T11:19:00Z">
         <w:r>
           <w:rPr>
             <w:lang w:val="en-GB"/>
@@ -13570,11 +13504,11 @@
       <w:pPr>
         <w:jc w:val="both"/>
         <w:rPr>
-          <w:del w:id="133" w:author="Holger Eichelberger" w:date="2025-03-06T11:19:00Z"/>
-          <w:lang w:val="en-GB"/>
-        </w:rPr>
-      </w:pPr>
-      <w:del w:id="134" w:author="Holger Eichelberger" w:date="2025-03-06T11:19:00Z">
+          <w:del w:id="135" w:author="Holger Eichelberger" w:date="2025-03-06T11:19:00Z"/>
+          <w:lang w:val="en-GB"/>
+        </w:rPr>
+      </w:pPr>
+      <w:del w:id="136" w:author="Holger Eichelberger" w:date="2025-03-06T11:19:00Z">
         <w:r>
           <w:rPr>
             <w:lang w:val="en-GB"/>
@@ -13665,7 +13599,7 @@
         <w:r>
           <w:rPr>
             <w:lang w:val="en-US"/>
-            <w:rPrChange w:id="135" w:author="Holger Eichelberger" w:date="2021-06-03T09:46:00Z">
+            <w:rPrChange w:id="137" w:author="Holger Eichelberger" w:date="2021-06-03T09:46:00Z">
               <w:rPr/>
             </w:rPrChange>
           </w:rPr>
@@ -13702,13 +13636,8 @@
         <w:rPr>
           <w:lang w:val="en-GB"/>
         </w:rPr>
-        <w:pPrChange w:id="136" w:author="Holger Eichelberger" w:date="2025-03-06T11:19:00Z">
-          <w:pPr>
-            <w:jc w:val="both"/>
-          </w:pPr>
-        </w:pPrChange>
-      </w:pPr>
-      <w:del w:id="137" w:author="Holger Eichelberger" w:date="2025-03-06T11:19:00Z">
+      </w:pPr>
+      <w:del w:id="138" w:author="Holger Eichelberger" w:date="2025-03-06T11:19:00Z">
         <w:r>
           <w:rPr>
             <w:lang w:val="en-GB"/>
@@ -13784,18 +13713,18 @@
           <w:lang w:val="en-GB"/>
         </w:rPr>
       </w:pPr>
-      <w:bookmarkStart w:id="138" w:name="_Ref338257160"/>
-      <w:bookmarkStart w:id="139" w:name="_Ref338259658"/>
-      <w:bookmarkStart w:id="140" w:name="_Toc425144870"/>
+      <w:bookmarkStart w:id="139" w:name="_Ref338257160"/>
+      <w:bookmarkStart w:id="140" w:name="_Ref338259658"/>
+      <w:bookmarkStart w:id="141" w:name="_Toc425144870"/>
       <w:r>
         <w:rPr>
           <w:lang w:val="en-GB"/>
         </w:rPr>
         <w:t>Installation: Step by Step</w:t>
       </w:r>
-      <w:bookmarkEnd w:id="138"/>
       <w:bookmarkEnd w:id="139"/>
       <w:bookmarkEnd w:id="140"/>
+      <w:bookmarkEnd w:id="141"/>
     </w:p>
     <w:p>
       <w:pPr>
@@ -13889,7 +13818,7 @@
       <w:r>
         <w:fldChar w:fldCharType="separate"/>
       </w:r>
-      <w:ins w:id="141" w:author="Holger Eichelberger" w:date="2025-03-06T11:22:00Z">
+      <w:ins w:id="142" w:author="Holger Eichelberger" w:date="2025-03-06T11:34:00Z">
         <w:r>
           <w:rPr>
             <w:lang w:val="en-GB"/>
@@ -13903,7 +13832,7 @@
           <w:t>3</w:t>
         </w:r>
       </w:ins>
-      <w:del w:id="142" w:author="Holger Eichelberger" w:date="2021-06-03T09:54:00Z">
+      <w:del w:id="143" w:author="Holger Eichelberger" w:date="2021-06-03T09:54:00Z">
         <w:r>
           <w:rPr>
             <w:lang w:val="en-GB"/>
@@ -14003,7 +13932,7 @@
           <w:lang w:val="en-GB"/>
         </w:rPr>
       </w:pPr>
-      <w:bookmarkStart w:id="143" w:name="_Ref318731678"/>
+      <w:bookmarkStart w:id="144" w:name="_Ref318731678"/>
       <w:r>
         <w:rPr>
           <w:color w:val="auto"/>
@@ -14047,7 +13976,7 @@
         </w:rPr>
         <w:fldChar w:fldCharType="end"/>
       </w:r>
-      <w:bookmarkEnd w:id="143"/>
+      <w:bookmarkEnd w:id="144"/>
       <w:r>
         <w:rPr>
           <w:color w:val="auto"/>
@@ -14102,7 +14031,7 @@
       <w:r>
         <w:fldChar w:fldCharType="separate"/>
       </w:r>
-      <w:ins w:id="144" w:author="Holger Eichelberger" w:date="2025-03-06T11:22:00Z">
+      <w:ins w:id="145" w:author="Holger Eichelberger" w:date="2025-03-06T11:34:00Z">
         <w:r>
           <w:rPr>
             <w:lang w:val="en-GB"/>
@@ -14116,7 +14045,7 @@
           <w:t>4</w:t>
         </w:r>
       </w:ins>
-      <w:del w:id="145" w:author="Holger Eichelberger" w:date="2021-06-03T09:54:00Z">
+      <w:del w:id="146" w:author="Holger Eichelberger" w:date="2021-06-03T09:54:00Z">
         <w:r>
           <w:rPr>
             <w:lang w:val="en-GB"/>
@@ -14236,7 +14165,7 @@
           <w:lang w:val="en-GB"/>
         </w:rPr>
       </w:pPr>
-      <w:bookmarkStart w:id="146" w:name="_Ref318732119"/>
+      <w:bookmarkStart w:id="147" w:name="_Ref318732119"/>
       <w:r>
         <w:rPr>
           <w:color w:val="auto"/>
@@ -14280,7 +14209,7 @@
         </w:rPr>
         <w:fldChar w:fldCharType="end"/>
       </w:r>
-      <w:bookmarkEnd w:id="146"/>
+      <w:bookmarkEnd w:id="147"/>
       <w:r>
         <w:rPr>
           <w:color w:val="auto"/>
@@ -14358,7 +14287,7 @@
       <w:r>
         <w:fldChar w:fldCharType="separate"/>
       </w:r>
-      <w:ins w:id="147" w:author="Holger Eichelberger" w:date="2025-03-06T11:22:00Z">
+      <w:ins w:id="148" w:author="Holger Eichelberger" w:date="2025-03-06T11:34:00Z">
         <w:r>
           <w:rPr>
             <w:lang w:val="en-GB"/>
@@ -14372,7 +14301,7 @@
           <w:t>4</w:t>
         </w:r>
       </w:ins>
-      <w:del w:id="148" w:author="Holger Eichelberger" w:date="2021-06-03T09:54:00Z">
+      <w:del w:id="149" w:author="Holger Eichelberger" w:date="2021-06-03T09:54:00Z">
         <w:r>
           <w:rPr>
             <w:lang w:val="en-GB"/>
@@ -14395,7 +14324,7 @@
         </w:rPr>
         <w:t xml:space="preserve">. The </w:t>
       </w:r>
-      <w:ins w:id="149" w:author="Holger Eichelberger" w:date="2025-03-06T11:21:00Z">
+      <w:ins w:id="150" w:author="Holger Eichelberger" w:date="2025-03-06T11:21:00Z">
         <w:r>
           <w:rPr>
             <w:lang w:val="en-GB"/>
@@ -14409,7 +14338,7 @@
         </w:rPr>
         <w:t xml:space="preserve">location </w:t>
       </w:r>
-      <w:ins w:id="150" w:author="Holger Eichelberger" w:date="2025-03-06T11:21:00Z">
+      <w:ins w:id="151" w:author="Holger Eichelberger" w:date="2025-03-06T11:21:00Z">
         <w:r>
           <w:rPr>
             <w:lang w:val="en-GB"/>
@@ -14423,7 +14352,7 @@
         </w:rPr>
         <w:t xml:space="preserve">is </w:t>
       </w:r>
-      <w:del w:id="151" w:author="Holger Eichelberger" w:date="2025-03-06T11:21:00Z">
+      <w:del w:id="152" w:author="Holger Eichelberger" w:date="2025-03-06T11:21:00Z">
         <w:r>
           <w:rPr>
             <w:lang w:val="en-GB"/>
@@ -14443,7 +14372,7 @@
         <w:spacing w:after="120"/>
         <w:jc w:val="both"/>
         <w:rPr>
-          <w:ins w:id="152" w:author="Holger Eichelberger" w:date="2025-03-06T11:21:00Z"/>
+          <w:ins w:id="153" w:author="Holger Eichelberger" w:date="2025-03-06T11:21:00Z"/>
           <w:rStyle w:val="Hyperlink"/>
           <w:lang w:val="en-GB"/>
         </w:rPr>
@@ -14454,7 +14383,7 @@
       <w:r>
         <w:rPr>
           <w:lang w:val="en-US"/>
-          <w:rPrChange w:id="153" w:author="Holger Eichelberger" w:date="2021-06-03T09:46:00Z">
+          <w:rPrChange w:id="154" w:author="Holger Eichelberger" w:date="2021-06-03T09:46:00Z">
             <w:rPr/>
           </w:rPrChange>
         </w:rPr>
@@ -14483,11 +14412,11 @@
         <w:spacing w:after="120"/>
         <w:jc w:val="both"/>
         <w:rPr>
-          <w:ins w:id="154" w:author="Holger Eichelberger" w:date="2025-03-06T11:21:00Z"/>
-          <w:lang w:val="en-GB"/>
-        </w:rPr>
-      </w:pPr>
-      <w:ins w:id="155" w:author="Holger Eichelberger" w:date="2025-03-06T11:21:00Z">
+          <w:ins w:id="155" w:author="Holger Eichelberger" w:date="2025-03-06T11:21:00Z"/>
+          <w:lang w:val="en-GB"/>
+        </w:rPr>
+      </w:pPr>
+      <w:ins w:id="156" w:author="Holger Eichelberger" w:date="2025-03-06T11:21:00Z">
         <w:r>
           <w:rPr>
             <w:lang w:val="en-GB"/>
@@ -14504,7 +14433,7 @@
           <w:lang w:val="en-GB"/>
         </w:rPr>
       </w:pPr>
-      <w:ins w:id="156" w:author="Holger Eichelberger" w:date="2025-03-06T11:21:00Z">
+      <w:ins w:id="157" w:author="Holger Eichelberger" w:date="2025-03-06T11:21:00Z">
         <w:r>
           <w:rPr>
             <w:lang w:val="en-GB"/>
@@ -14620,15 +14549,9 @@
         <w:spacing w:after="120"/>
         <w:jc w:val="both"/>
         <w:rPr>
-          <w:del w:id="157" w:author="Holger Eichelberger" w:date="2025-03-06T11:22:00Z"/>
-          <w:lang w:val="en-GB"/>
-        </w:rPr>
-        <w:pPrChange w:id="158" w:author="Holger Eichelberger" w:date="2025-03-06T11:22:00Z">
-          <w:pPr>
-            <w:spacing w:after="120"/>
-            <w:jc w:val="both"/>
-          </w:pPr>
-        </w:pPrChange>
+          <w:del w:id="158" w:author="Holger Eichelberger" w:date="2025-03-06T11:22:00Z"/>
+          <w:lang w:val="en-GB"/>
+        </w:rPr>
       </w:pPr>
       <w:r>
         <w:rPr>
@@ -15100,14 +15023,8 @@
           <w:del w:id="172" w:author="Holger Eichelberger" w:date="2025-03-06T11:22:00Z"/>
           <w:lang w:val="en-GB"/>
         </w:rPr>
-        <w:pPrChange w:id="173" w:author="Holger Eichelberger" w:date="2025-03-06T11:22:00Z">
-          <w:pPr>
-            <w:spacing w:after="120"/>
-            <w:jc w:val="both"/>
-          </w:pPr>
-        </w:pPrChange>
-      </w:pPr>
-      <w:del w:id="174" w:author="Holger Eichelberger" w:date="2025-03-06T11:22:00Z">
+      </w:pPr>
+      <w:del w:id="173" w:author="Holger Eichelberger" w:date="2025-03-06T11:22:00Z">
         <w:r>
           <w:rPr>
             <w:lang w:val="en-GB"/>
@@ -15167,14 +15084,8 @@
           <w:rFonts w:ascii="Candara" w:hAnsi="Candara"/>
           <w:lang w:val="en-GB"/>
         </w:rPr>
-        <w:pPrChange w:id="175" w:author="Holger Eichelberger" w:date="2025-03-06T11:22:00Z">
-          <w:pPr>
-            <w:spacing w:after="120"/>
-            <w:jc w:val="both"/>
-          </w:pPr>
-        </w:pPrChange>
-      </w:pPr>
-      <w:del w:id="176" w:author="Holger Eichelberger" w:date="2025-03-06T11:22:00Z">
+      </w:pPr>
+      <w:del w:id="174" w:author="Holger Eichelberger" w:date="2025-03-06T11:22:00Z">
         <w:r>
           <w:rPr>
             <w:lang w:val="en-GB"/>
@@ -15208,17 +15119,17 @@
           <w:lang w:val="en-GB"/>
         </w:rPr>
       </w:pPr>
-      <w:bookmarkStart w:id="177" w:name="_Ref424650331"/>
-      <w:bookmarkStart w:id="178" w:name="_Toc425144872"/>
-      <w:bookmarkStart w:id="179" w:name="_Ref368641757"/>
+      <w:bookmarkStart w:id="175" w:name="_Ref424650331"/>
+      <w:bookmarkStart w:id="176" w:name="_Toc425144872"/>
+      <w:bookmarkStart w:id="177" w:name="_Ref368641757"/>
       <w:r>
         <w:rPr>
           <w:lang w:val="en-GB"/>
         </w:rPr>
         <w:t>Installation of the Command Line Tool</w:t>
       </w:r>
-      <w:bookmarkEnd w:id="177"/>
-      <w:bookmarkEnd w:id="178"/>
+      <w:bookmarkEnd w:id="175"/>
+      <w:bookmarkEnd w:id="176"/>
     </w:p>
     <w:p>
       <w:pPr>
@@ -15257,7 +15168,7 @@
       <w:r>
         <w:rPr>
           <w:lang w:val="en-US"/>
-          <w:rPrChange w:id="180" w:author="Holger Eichelberger" w:date="2021-06-03T09:46:00Z">
+          <w:rPrChange w:id="178" w:author="Holger Eichelberger" w:date="2021-06-03T09:46:00Z">
             <w:rPr/>
           </w:rPrChange>
         </w:rPr>
@@ -15309,7 +15220,7 @@
         </w:rPr>
         <w:fldChar w:fldCharType="separate"/>
       </w:r>
-      <w:ins w:id="181" w:author="Holger Eichelberger" w:date="2025-03-06T11:22:00Z">
+      <w:ins w:id="179" w:author="Holger Eichelberger" w:date="2025-03-06T11:34:00Z">
         <w:r>
           <w:rPr>
             <w:lang w:val="en-GB"/>
@@ -15331,7 +15242,7 @@
           <w:t>6</w:t>
         </w:r>
       </w:ins>
-      <w:del w:id="182" w:author="Holger Eichelberger" w:date="2021-06-03T09:54:00Z">
+      <w:del w:id="180" w:author="Holger Eichelberger" w:date="2021-06-03T09:54:00Z">
         <w:r>
           <w:rPr>
             <w:lang w:val="en-GB"/>
@@ -15439,7 +15350,7 @@
           <w:lang w:val="en-GB"/>
         </w:rPr>
       </w:pPr>
-      <w:bookmarkStart w:id="183" w:name="_Ref424652685"/>
+      <w:bookmarkStart w:id="181" w:name="_Ref424652685"/>
       <w:r>
         <w:rPr>
           <w:lang w:val="en-GB"/>
@@ -15464,7 +15375,7 @@
         </w:rPr>
         <w:fldChar w:fldCharType="separate"/>
       </w:r>
-      <w:ins w:id="184" w:author="Holger Eichelberger" w:date="2025-03-06T11:22:00Z">
+      <w:ins w:id="182" w:author="Holger Eichelberger" w:date="2025-03-06T11:34:00Z">
         <w:r>
           <w:rPr>
             <w:noProof/>
@@ -15473,7 +15384,7 @@
           <w:t>5</w:t>
         </w:r>
       </w:ins>
-      <w:del w:id="185" w:author="Holger Eichelberger" w:date="2025-03-06T11:22:00Z">
+      <w:del w:id="183" w:author="Holger Eichelberger" w:date="2025-03-06T11:22:00Z">
         <w:r>
           <w:rPr>
             <w:noProof/>
@@ -15488,7 +15399,7 @@
         </w:rPr>
         <w:fldChar w:fldCharType="end"/>
       </w:r>
-      <w:bookmarkEnd w:id="183"/>
+      <w:bookmarkEnd w:id="181"/>
       <w:r>
         <w:rPr>
           <w:lang w:val="en-GB"/>
@@ -15503,15 +15414,15 @@
           <w:lang w:val="en-GB"/>
         </w:rPr>
       </w:pPr>
-      <w:bookmarkStart w:id="186" w:name="_Toc425144873"/>
+      <w:bookmarkStart w:id="184" w:name="_Toc425144873"/>
       <w:r>
         <w:rPr>
           <w:lang w:val="en-GB"/>
         </w:rPr>
         <w:t>Further Guides and Specifications</w:t>
       </w:r>
-      <w:bookmarkEnd w:id="179"/>
-      <w:bookmarkEnd w:id="186"/>
+      <w:bookmarkEnd w:id="177"/>
+      <w:bookmarkEnd w:id="184"/>
     </w:p>
     <w:p>
       <w:pPr>
@@ -15638,16 +15549,7 @@
           <w:rFonts w:ascii="Candara" w:hAnsi="Candara"/>
           <w:lang w:val="en-GB"/>
         </w:rPr>
-        <w:t>supports the definition of templates that can be applied to specific artefacts, for example, to manipulate their content, as part of the instantiation process. The corresponding VIL language specification is also part of the EASy-Producer installation and can be found in</w:t>
-      </w:r>
-      <w:bookmarkStart w:id="187" w:name="_GoBack"/>
-      <w:bookmarkEnd w:id="187"/>
-      <w:r>
-        <w:rPr>
-          <w:rFonts w:ascii="Candara" w:hAnsi="Candara"/>
-          <w:lang w:val="en-GB"/>
-        </w:rPr>
-        <w:t xml:space="preserve"> the </w:t>
+        <w:t xml:space="preserve">supports the definition of templates that can be applied to specific artefacts, for example, to manipulate their content, as part of the instantiation process. The corresponding VIL language specification is also part of the EASy-Producer installation and can be found in the </w:t>
       </w:r>
       <w:r>
         <w:rPr>
@@ -15740,7 +15642,7 @@
       <w:r>
         <w:rPr>
           <w:lang w:val="en-US"/>
-          <w:rPrChange w:id="188" w:author="Holger Eichelberger" w:date="2021-06-03T09:46:00Z">
+          <w:rPrChange w:id="185" w:author="Holger Eichelberger" w:date="2021-06-03T09:46:00Z">
             <w:rPr/>
           </w:rPrChange>
         </w:rPr>
@@ -15804,8 +15706,8 @@
           <w:lang w:val="en-GB"/>
         </w:rPr>
       </w:pPr>
-      <w:bookmarkStart w:id="189" w:name="_Ref338255399"/>
-      <w:bookmarkStart w:id="190" w:name="_Toc425144874"/>
+      <w:bookmarkStart w:id="186" w:name="_Ref338255399"/>
+      <w:bookmarkStart w:id="187" w:name="_Toc425144874"/>
       <w:r>
         <w:rPr>
           <w:lang w:val="en-GB"/>
@@ -15819,8 +15721,8 @@
         </w:rPr>
         <w:t>: Product Line Engineering is EASy</w:t>
       </w:r>
-      <w:bookmarkEnd w:id="189"/>
-      <w:bookmarkEnd w:id="190"/>
+      <w:bookmarkEnd w:id="186"/>
+      <w:bookmarkEnd w:id="187"/>
     </w:p>
     <w:p>
       <w:pPr>
@@ -16416,16 +16318,16 @@
           <w:lang w:val="en-GB"/>
         </w:rPr>
       </w:pPr>
-      <w:bookmarkStart w:id="192" w:name="_Ref338265603"/>
-      <w:bookmarkStart w:id="193" w:name="_Toc425144875"/>
+      <w:bookmarkStart w:id="189" w:name="_Ref338265603"/>
+      <w:bookmarkStart w:id="190" w:name="_Toc425144875"/>
       <w:r>
         <w:rPr>
           <w:lang w:val="en-GB"/>
         </w:rPr>
         <w:t>Running Example</w:t>
       </w:r>
-      <w:bookmarkEnd w:id="192"/>
-      <w:bookmarkEnd w:id="193"/>
+      <w:bookmarkEnd w:id="189"/>
+      <w:bookmarkEnd w:id="190"/>
     </w:p>
     <w:p>
       <w:pPr>
@@ -16856,14 +16758,14 @@
           <w:lang w:val="en-GB"/>
         </w:rPr>
       </w:pPr>
-      <w:bookmarkStart w:id="197" w:name="_Ref309394584"/>
+      <w:bookmarkStart w:id="194" w:name="_Ref309394584"/>
       <w:r>
         <w:rPr>
           <w:lang w:val="en-GB"/>
         </w:rPr>
         <w:t>Some content types may be served by a separate web container in order to configure a simple load balancing mechanism, for example 3D content should be served by a JBoss server. As a further extension, a web container may be configured to retrieve its content from a specific database</w:t>
       </w:r>
-      <w:bookmarkEnd w:id="197"/>
+      <w:bookmarkEnd w:id="194"/>
       <w:r>
         <w:rPr>
           <w:lang w:val="en-GB"/>
@@ -16923,16 +16825,16 @@
           <w:lang w:val="en-GB"/>
         </w:rPr>
       </w:pPr>
-      <w:bookmarkStart w:id="198" w:name="_Ref338265618"/>
-      <w:bookmarkStart w:id="199" w:name="_Toc425144876"/>
+      <w:bookmarkStart w:id="195" w:name="_Ref338265618"/>
+      <w:bookmarkStart w:id="196" w:name="_Toc425144876"/>
       <w:r>
         <w:rPr>
           <w:lang w:val="en-GB"/>
         </w:rPr>
         <w:t>Defining a New Base Service Platform</w:t>
       </w:r>
-      <w:bookmarkEnd w:id="198"/>
-      <w:bookmarkEnd w:id="199"/>
+      <w:bookmarkEnd w:id="195"/>
+      <w:bookmarkEnd w:id="196"/>
     </w:p>
     <w:p>
       <w:pPr>
@@ -17262,11 +17164,11 @@
       <w:r>
         <w:fldChar w:fldCharType="separate"/>
       </w:r>
-      <w:ins w:id="200" w:author="Holger Eichelberger" w:date="2025-03-06T11:22:00Z">
+      <w:ins w:id="197" w:author="Holger Eichelberger" w:date="2025-03-06T11:34:00Z">
         <w:r>
           <w:rPr>
             <w:lang w:val="en-GB"/>
-            <w:rPrChange w:id="201" w:author="Holger Eichelberger" w:date="2025-03-06T11:22:00Z">
+            <w:rPrChange w:id="198" w:author="Holger Eichelberger" w:date="2025-03-06T11:34:00Z">
               <w:rPr>
                 <w:lang w:val="en-US"/>
               </w:rPr>
@@ -17277,17 +17179,29 @@
         <w:r>
           <w:rPr>
             <w:lang w:val="en-GB"/>
-            <w:rPrChange w:id="202" w:author="Holger Eichelberger" w:date="2025-03-06T11:22:00Z">
+            <w:rPrChange w:id="199" w:author="Holger Eichelberger" w:date="2025-03-06T11:34:00Z">
               <w:rPr>
                 <w:noProof/>
                 <w:lang w:val="en-US"/>
               </w:rPr>
             </w:rPrChange>
           </w:rPr>
+          <w:t>6</w:t>
+        </w:r>
+        <w:r>
+          <w:rPr>
+            <w:lang w:val="en-GB"/>
+            <w:rPrChange w:id="200" w:author="Holger Eichelberger" w:date="2025-03-06T11:34:00Z">
+              <w:rPr>
+                <w:noProof/>
+                <w:lang w:val="en-US"/>
+              </w:rPr>
+            </w:rPrChange>
+          </w:rPr>
           <w:t>7</w:t>
         </w:r>
       </w:ins>
-      <w:del w:id="203" w:author="Holger Eichelberger" w:date="2021-06-03T09:54:00Z">
+      <w:del w:id="201" w:author="Holger Eichelberger" w:date="2021-06-03T09:54:00Z">
         <w:r>
           <w:rPr>
             <w:lang w:val="en-GB"/>
@@ -17387,10 +17301,10 @@
                       <w:lang w:val="en-US"/>
                     </w:rPr>
                   </w:pPr>
-                  <w:bookmarkStart w:id="204" w:name="_Ref334452729"/>
-                  <w:bookmarkStart w:id="205" w:name="_Ref334452724"/>
-                  <w:bookmarkStart w:id="206" w:name="_Toc336621350"/>
-                  <w:bookmarkStart w:id="207" w:name="_Toc336960414"/>
+                  <w:bookmarkStart w:id="202" w:name="_Ref334452729"/>
+                  <w:bookmarkStart w:id="203" w:name="_Ref334452724"/>
+                  <w:bookmarkStart w:id="204" w:name="_Toc336621350"/>
+                  <w:bookmarkStart w:id="205" w:name="_Toc336960414"/>
                   <w:r>
                     <w:rPr>
                       <w:color w:val="auto"/>
@@ -17419,7 +17333,7 @@
                     </w:rPr>
                     <w:fldChar w:fldCharType="separate"/>
                   </w:r>
-                  <w:ins w:id="208" w:author="Holger Eichelberger" w:date="2025-03-06T11:22:00Z">
+                  <w:ins w:id="206" w:author="Holger Eichelberger" w:date="2025-03-06T11:34:00Z">
                     <w:r>
                       <w:rPr>
                         <w:noProof/>
@@ -17429,7 +17343,7 @@
                       <w:t>6</w:t>
                     </w:r>
                   </w:ins>
-                  <w:del w:id="209" w:author="Holger Eichelberger" w:date="2025-03-06T11:22:00Z">
+                  <w:del w:id="207" w:author="Holger Eichelberger" w:date="2025-03-06T11:22:00Z">
                     <w:r>
                       <w:rPr>
                         <w:noProof/>
@@ -17446,7 +17360,7 @@
                     </w:rPr>
                     <w:fldChar w:fldCharType="end"/>
                   </w:r>
-                  <w:bookmarkEnd w:id="204"/>
+                  <w:bookmarkEnd w:id="202"/>
                   <w:r>
                     <w:rPr>
                       <w:color w:val="auto"/>
@@ -17468,9 +17382,9 @@
                     </w:rPr>
                     <w:t>.</w:t>
                   </w:r>
+                  <w:bookmarkEnd w:id="203"/>
+                  <w:bookmarkEnd w:id="204"/>
                   <w:bookmarkEnd w:id="205"/>
-                  <w:bookmarkEnd w:id="206"/>
-                  <w:bookmarkEnd w:id="207"/>
                 </w:p>
               </w:txbxContent>
             </v:textbox>
@@ -17541,11 +17455,11 @@
       <w:r>
         <w:fldChar w:fldCharType="separate"/>
       </w:r>
-      <w:ins w:id="210" w:author="Holger Eichelberger" w:date="2025-03-06T11:22:00Z">
+      <w:ins w:id="208" w:author="Holger Eichelberger" w:date="2025-03-06T11:34:00Z">
         <w:r>
           <w:rPr>
             <w:lang w:val="en-GB"/>
-            <w:rPrChange w:id="211" w:author="Holger Eichelberger" w:date="2025-03-06T11:22:00Z">
+            <w:rPrChange w:id="209" w:author="Holger Eichelberger" w:date="2025-03-06T11:34:00Z">
               <w:rPr>
                 <w:lang w:val="en-US"/>
               </w:rPr>
@@ -17556,17 +17470,29 @@
         <w:r>
           <w:rPr>
             <w:lang w:val="en-GB"/>
-            <w:rPrChange w:id="212" w:author="Holger Eichelberger" w:date="2025-03-06T11:22:00Z">
+            <w:rPrChange w:id="210" w:author="Holger Eichelberger" w:date="2025-03-06T11:34:00Z">
               <w:rPr>
                 <w:noProof/>
                 <w:lang w:val="en-US"/>
               </w:rPr>
             </w:rPrChange>
           </w:rPr>
+          <w:t>6</w:t>
+        </w:r>
+        <w:r>
+          <w:rPr>
+            <w:lang w:val="en-GB"/>
+            <w:rPrChange w:id="211" w:author="Holger Eichelberger" w:date="2025-03-06T11:34:00Z">
+              <w:rPr>
+                <w:noProof/>
+                <w:lang w:val="en-US"/>
+              </w:rPr>
+            </w:rPrChange>
+          </w:rPr>
           <w:t>7</w:t>
         </w:r>
       </w:ins>
-      <w:del w:id="213" w:author="Holger Eichelberger" w:date="2021-06-03T09:54:00Z">
+      <w:del w:id="212" w:author="Holger Eichelberger" w:date="2021-06-03T09:54:00Z">
         <w:r>
           <w:rPr>
             <w:lang w:val="en-GB"/>
@@ -17591,16 +17517,16 @@
           <w:lang w:val="en-GB"/>
         </w:rPr>
       </w:pPr>
-      <w:bookmarkStart w:id="214" w:name="_Ref338318040"/>
-      <w:bookmarkStart w:id="215" w:name="_Toc425144877"/>
+      <w:bookmarkStart w:id="213" w:name="_Ref338318040"/>
+      <w:bookmarkStart w:id="214" w:name="_Toc425144877"/>
       <w:r>
         <w:rPr>
           <w:lang w:val="en-GB"/>
         </w:rPr>
         <w:t>Configuration Space Definition</w:t>
       </w:r>
+      <w:bookmarkEnd w:id="213"/>
       <w:bookmarkEnd w:id="214"/>
-      <w:bookmarkEnd w:id="215"/>
     </w:p>
     <w:p>
       <w:pPr>
@@ -17745,11 +17671,11 @@
       <w:r>
         <w:fldChar w:fldCharType="separate"/>
       </w:r>
-      <w:ins w:id="216" w:author="Holger Eichelberger" w:date="2025-03-06T11:22:00Z">
+      <w:ins w:id="215" w:author="Holger Eichelberger" w:date="2025-03-06T11:34:00Z">
         <w:r>
           <w:rPr>
             <w:lang w:val="en-GB"/>
-            <w:rPrChange w:id="217" w:author="Holger Eichelberger" w:date="2025-03-06T11:22:00Z">
+            <w:rPrChange w:id="216" w:author="Holger Eichelberger" w:date="2025-03-06T11:34:00Z">
               <w:rPr>
                 <w:lang w:val="en-US"/>
               </w:rPr>
@@ -17760,7 +17686,19 @@
         <w:r>
           <w:rPr>
             <w:lang w:val="en-GB"/>
-            <w:rPrChange w:id="218" w:author="Holger Eichelberger" w:date="2025-03-06T11:22:00Z">
+            <w:rPrChange w:id="217" w:author="Holger Eichelberger" w:date="2025-03-06T11:34:00Z">
+              <w:rPr>
+                <w:noProof/>
+                <w:lang w:val="en-US"/>
+              </w:rPr>
+            </w:rPrChange>
+          </w:rPr>
+          <w:t>7</w:t>
+        </w:r>
+        <w:r>
+          <w:rPr>
+            <w:lang w:val="en-GB"/>
+            <w:rPrChange w:id="218" w:author="Holger Eichelberger" w:date="2025-03-06T11:34:00Z">
               <w:rPr>
                 <w:noProof/>
                 <w:lang w:val="en-US"/>
@@ -17886,7 +17824,7 @@
                   <w:r>
                     <w:fldChar w:fldCharType="separate"/>
                   </w:r>
-                  <w:ins w:id="223" w:author="Holger Eichelberger" w:date="2025-03-06T11:22:00Z">
+                  <w:ins w:id="223" w:author="Holger Eichelberger" w:date="2025-03-06T11:34:00Z">
                     <w:r>
                       <w:rPr>
                         <w:noProof/>
@@ -17962,11 +17900,11 @@
       <w:r>
         <w:fldChar w:fldCharType="separate"/>
       </w:r>
-      <w:ins w:id="225" w:author="Holger Eichelberger" w:date="2025-03-06T11:22:00Z">
+      <w:ins w:id="225" w:author="Holger Eichelberger" w:date="2025-03-06T11:34:00Z">
         <w:r>
           <w:rPr>
             <w:lang w:val="en-GB"/>
-            <w:rPrChange w:id="226" w:author="Holger Eichelberger" w:date="2025-03-06T11:22:00Z">
+            <w:rPrChange w:id="226" w:author="Holger Eichelberger" w:date="2025-03-06T11:34:00Z">
               <w:rPr>
                 <w:lang w:val="en-US"/>
               </w:rPr>
@@ -17977,264 +17915,19 @@
         <w:r>
           <w:rPr>
             <w:lang w:val="en-GB"/>
-            <w:rPrChange w:id="227" w:author="Holger Eichelberger" w:date="2025-03-06T11:22:00Z">
+            <w:rPrChange w:id="227" w:author="Holger Eichelberger" w:date="2025-03-06T11:34:00Z">
               <w:rPr>
                 <w:noProof/>
                 <w:lang w:val="en-US"/>
               </w:rPr>
             </w:rPrChange>
           </w:rPr>
-          <w:t>9</w:t>
-        </w:r>
-      </w:ins>
-      <w:del w:id="228" w:author="Holger Eichelberger" w:date="2021-06-03T09:54:00Z">
+          <w:t>8</w:t>
+        </w:r>
         <w:r>
           <w:rPr>
             <w:lang w:val="en-GB"/>
-          </w:rPr>
-          <w:delText>Figure 9</w:delText>
-        </w:r>
-      </w:del>
-      <w:r>
-        <w:fldChar w:fldCharType="end"/>
-      </w:r>
-      <w:r>
-        <w:rPr>
-          <w:lang w:val="en-GB"/>
-        </w:rPr>
-        <w:t xml:space="preserve"> shows a snippet of the variability model. First, we define several enumerations that represent the different content types, container types, etc., which an application may support in general (lines </w:t>
-      </w:r>
-      <w:r>
-        <w:rPr>
-          <w:lang w:val="en-GB"/>
-        </w:rPr>
-        <w:t>4</w:t>
-      </w:r>
-      <w:r>
-        <w:rPr>
-          <w:lang w:val="en-GB"/>
-        </w:rPr>
-        <w:t>-</w:t>
-      </w:r>
-      <w:r>
-        <w:rPr>
-          <w:lang w:val="en-GB"/>
-        </w:rPr>
-        <w:t>7</w:t>
-      </w:r>
-      <w:r>
-        <w:rPr>
-          <w:lang w:val="en-GB"/>
-        </w:rPr>
-        <w:t xml:space="preserve">). These enumerations are the basis for specifying the type, for example, of a specific content (lines </w:t>
-      </w:r>
-      <w:r>
-        <w:rPr>
-          <w:lang w:val="en-GB"/>
-        </w:rPr>
-        <w:t>1</w:t>
-      </w:r>
-      <w:r>
-        <w:rPr>
-          <w:lang w:val="en-GB"/>
-        </w:rPr>
-        <w:t>8</w:t>
-      </w:r>
-      <w:r>
-        <w:rPr>
-          <w:lang w:val="en-GB"/>
-        </w:rPr>
-        <w:t>-</w:t>
-      </w:r>
-      <w:r>
-        <w:rPr>
-          <w:lang w:val="en-GB"/>
-        </w:rPr>
-        <w:t>1</w:t>
-      </w:r>
-      <w:r>
-        <w:rPr>
-          <w:lang w:val="en-GB"/>
-        </w:rPr>
-        <w:t>0</w:t>
-      </w:r>
-      <w:r>
-        <w:rPr>
-          <w:lang w:val="en-GB"/>
-        </w:rPr>
-        <w:t xml:space="preserve">). The basic content compound must be refined in order to represent the specific configuration options for </w:t>
-      </w:r>
-      <w:r>
-        <w:rPr>
-          <w:rFonts w:ascii="Courier New" w:hAnsi="Courier New" w:cs="Courier New"/>
-          <w:lang w:val="en-GB"/>
-        </w:rPr>
-        <w:t>Video</w:t>
-      </w:r>
-      <w:r>
-        <w:rPr>
-          <w:lang w:val="en-GB"/>
-        </w:rPr>
-        <w:t xml:space="preserve">, </w:t>
-      </w:r>
-      <w:r>
-        <w:rPr>
-          <w:rFonts w:ascii="Courier New" w:hAnsi="Courier New" w:cs="Courier New"/>
-          <w:lang w:val="en-GB"/>
-        </w:rPr>
-        <w:t>3D</w:t>
-      </w:r>
-      <w:r>
-        <w:rPr>
-          <w:rFonts w:ascii="Cambria Math" w:hAnsi="Cambria Math"/>
-          <w:lang w:val="en-GB"/>
-        </w:rPr>
-        <w:t xml:space="preserve"> (</w:t>
-      </w:r>
-      <w:r>
-        <w:rPr>
-          <w:rFonts w:ascii="Courier New" w:hAnsi="Courier New" w:cs="Courier New"/>
-          <w:lang w:val="en-GB"/>
-        </w:rPr>
-        <w:t>ThreeD</w:t>
-      </w:r>
-      <w:r>
-        <w:rPr>
-          <w:rFonts w:ascii="Cambria Math" w:hAnsi="Cambria Math"/>
-          <w:lang w:val="en-GB"/>
-        </w:rPr>
-        <w:t>)</w:t>
-      </w:r>
-      <w:r>
-        <w:rPr>
-          <w:lang w:val="en-GB"/>
-        </w:rPr>
-        <w:t xml:space="preserve">, and </w:t>
-      </w:r>
-      <w:r>
-        <w:rPr>
-          <w:rFonts w:ascii="Courier New" w:hAnsi="Courier New" w:cs="Courier New"/>
-          <w:lang w:val="en-GB"/>
-        </w:rPr>
-        <w:t>BLOB</w:t>
-      </w:r>
-      <w:r>
-        <w:rPr>
-          <w:lang w:val="en-GB"/>
-        </w:rPr>
-        <w:t xml:space="preserve"> contents (lines </w:t>
-      </w:r>
-      <w:r>
-        <w:rPr>
-          <w:lang w:val="en-GB"/>
-        </w:rPr>
-        <w:t>1</w:t>
-      </w:r>
-      <w:r>
-        <w:rPr>
-          <w:lang w:val="en-GB"/>
-        </w:rPr>
-        <w:t>2</w:t>
-      </w:r>
-      <w:r>
-        <w:rPr>
-          <w:lang w:val="en-GB"/>
-        </w:rPr>
-        <w:t>-</w:t>
-      </w:r>
-      <w:r>
-        <w:rPr>
-          <w:lang w:val="en-GB"/>
-        </w:rPr>
-        <w:t>2</w:t>
-      </w:r>
-      <w:r>
-        <w:rPr>
-          <w:lang w:val="en-GB"/>
-        </w:rPr>
-        <w:t>5</w:t>
-      </w:r>
-      <w:r>
-        <w:rPr>
-          <w:lang w:val="en-GB"/>
-        </w:rPr>
-        <w:t xml:space="preserve">). The other compounds are modelled according to the running example (cf. </w:t>
-      </w:r>
-      <w:r>
-        <w:rPr>
-          <w:lang w:val="en-GB"/>
-        </w:rPr>
-        <w:t xml:space="preserve">Section </w:t>
-      </w:r>
-      <w:r>
-        <w:rPr>
-          <w:lang w:val="en-GB"/>
-        </w:rPr>
-        <w:fldChar w:fldCharType="begin"/>
-      </w:r>
-      <w:r>
-        <w:rPr>
-          <w:lang w:val="en-GB"/>
-        </w:rPr>
-        <w:instrText xml:space="preserve"> REF _Ref338265603 \r \h </w:instrText>
-      </w:r>
-      <w:r>
-        <w:rPr>
-          <w:lang w:val="en-GB"/>
-        </w:rPr>
-      </w:r>
-      <w:r>
-        <w:rPr>
-          <w:lang w:val="en-GB"/>
-        </w:rPr>
-        <w:fldChar w:fldCharType="separate"/>
-      </w:r>
-      <w:r>
-        <w:rPr>
-          <w:lang w:val="en-GB"/>
-        </w:rPr>
-        <w:t>4.1</w:t>
-      </w:r>
-      <w:r>
-        <w:rPr>
-          <w:lang w:val="en-GB"/>
-        </w:rPr>
-        <w:fldChar w:fldCharType="end"/>
-      </w:r>
-      <w:r>
-        <w:rPr>
-          <w:lang w:val="en-GB"/>
-        </w:rPr>
-        <w:t xml:space="preserve">). As indicated in the outline on the right side of </w:t>
-      </w:r>
-      <w:r>
-        <w:fldChar w:fldCharType="begin"/>
-      </w:r>
-      <w:r>
-        <w:rPr>
-          <w:lang w:val="en-US"/>
-        </w:rPr>
-        <w:instrText xml:space="preserve"> REF _Ref334513976 \h  \* MERGEFORMAT </w:instrText>
-      </w:r>
-      <w:r>
-        <w:fldChar w:fldCharType="separate"/>
-      </w:r>
-      <w:ins w:id="229" w:author="Holger Eichelberger" w:date="2025-03-06T11:22:00Z">
-        <w:r>
-          <w:rPr>
-            <w:lang w:val="en-GB"/>
-            <w:rPrChange w:id="230" w:author="Holger Eichelberger" w:date="2025-03-06T11:22:00Z">
-              <w:rPr>
-                <w:lang w:val="en-US"/>
-              </w:rPr>
-            </w:rPrChange>
-          </w:rPr>
-          <w:t xml:space="preserve">Figure </w:t>
-        </w:r>
-        <w:r>
-          <w:rPr>
-            <w:lang w:val="en-GB"/>
-            <w:rPrChange w:id="231" w:author="Holger Eichelberger" w:date="2025-03-06T11:22:00Z">
+            <w:rPrChange w:id="228" w:author="Holger Eichelberger" w:date="2025-03-06T11:34:00Z">
               <w:rPr>
                 <w:noProof/>
                 <w:lang w:val="en-US"/>
@@ -18244,7 +17937,276 @@
           <w:t>9</w:t>
         </w:r>
       </w:ins>
-      <w:del w:id="232" w:author="Holger Eichelberger" w:date="2021-06-03T09:54:00Z">
+      <w:del w:id="229" w:author="Holger Eichelberger" w:date="2021-06-03T09:54:00Z">
+        <w:r>
+          <w:rPr>
+            <w:lang w:val="en-GB"/>
+          </w:rPr>
+          <w:delText>Figure 9</w:delText>
+        </w:r>
+      </w:del>
+      <w:r>
+        <w:fldChar w:fldCharType="end"/>
+      </w:r>
+      <w:r>
+        <w:rPr>
+          <w:lang w:val="en-GB"/>
+        </w:rPr>
+        <w:t xml:space="preserve"> shows a snippet of the variability model. First, we define several enumerations that represent the different content types, container types, etc., which an application may support in general (lines </w:t>
+      </w:r>
+      <w:r>
+        <w:rPr>
+          <w:lang w:val="en-GB"/>
+        </w:rPr>
+        <w:t>4</w:t>
+      </w:r>
+      <w:r>
+        <w:rPr>
+          <w:lang w:val="en-GB"/>
+        </w:rPr>
+        <w:t>-</w:t>
+      </w:r>
+      <w:r>
+        <w:rPr>
+          <w:lang w:val="en-GB"/>
+        </w:rPr>
+        <w:t>7</w:t>
+      </w:r>
+      <w:r>
+        <w:rPr>
+          <w:lang w:val="en-GB"/>
+        </w:rPr>
+        <w:t xml:space="preserve">). These enumerations are the basis for specifying the type, for example, of a specific content (lines </w:t>
+      </w:r>
+      <w:r>
+        <w:rPr>
+          <w:lang w:val="en-GB"/>
+        </w:rPr>
+        <w:t>1</w:t>
+      </w:r>
+      <w:r>
+        <w:rPr>
+          <w:lang w:val="en-GB"/>
+        </w:rPr>
+        <w:t>8</w:t>
+      </w:r>
+      <w:r>
+        <w:rPr>
+          <w:lang w:val="en-GB"/>
+        </w:rPr>
+        <w:t>-</w:t>
+      </w:r>
+      <w:r>
+        <w:rPr>
+          <w:lang w:val="en-GB"/>
+        </w:rPr>
+        <w:t>1</w:t>
+      </w:r>
+      <w:r>
+        <w:rPr>
+          <w:lang w:val="en-GB"/>
+        </w:rPr>
+        <w:t>0</w:t>
+      </w:r>
+      <w:r>
+        <w:rPr>
+          <w:lang w:val="en-GB"/>
+        </w:rPr>
+        <w:t xml:space="preserve">). The basic content compound must be refined in order to represent the specific configuration options for </w:t>
+      </w:r>
+      <w:r>
+        <w:rPr>
+          <w:rFonts w:ascii="Courier New" w:hAnsi="Courier New" w:cs="Courier New"/>
+          <w:lang w:val="en-GB"/>
+        </w:rPr>
+        <w:t>Video</w:t>
+      </w:r>
+      <w:r>
+        <w:rPr>
+          <w:lang w:val="en-GB"/>
+        </w:rPr>
+        <w:t xml:space="preserve">, </w:t>
+      </w:r>
+      <w:r>
+        <w:rPr>
+          <w:rFonts w:ascii="Courier New" w:hAnsi="Courier New" w:cs="Courier New"/>
+          <w:lang w:val="en-GB"/>
+        </w:rPr>
+        <w:t>3D</w:t>
+      </w:r>
+      <w:r>
+        <w:rPr>
+          <w:rFonts w:ascii="Cambria Math" w:hAnsi="Cambria Math"/>
+          <w:lang w:val="en-GB"/>
+        </w:rPr>
+        <w:t xml:space="preserve"> (</w:t>
+      </w:r>
+      <w:r>
+        <w:rPr>
+          <w:rFonts w:ascii="Courier New" w:hAnsi="Courier New" w:cs="Courier New"/>
+          <w:lang w:val="en-GB"/>
+        </w:rPr>
+        <w:t>ThreeD</w:t>
+      </w:r>
+      <w:r>
+        <w:rPr>
+          <w:rFonts w:ascii="Cambria Math" w:hAnsi="Cambria Math"/>
+          <w:lang w:val="en-GB"/>
+        </w:rPr>
+        <w:t>)</w:t>
+      </w:r>
+      <w:r>
+        <w:rPr>
+          <w:lang w:val="en-GB"/>
+        </w:rPr>
+        <w:t xml:space="preserve">, and </w:t>
+      </w:r>
+      <w:r>
+        <w:rPr>
+          <w:rFonts w:ascii="Courier New" w:hAnsi="Courier New" w:cs="Courier New"/>
+          <w:lang w:val="en-GB"/>
+        </w:rPr>
+        <w:t>BLOB</w:t>
+      </w:r>
+      <w:r>
+        <w:rPr>
+          <w:lang w:val="en-GB"/>
+        </w:rPr>
+        <w:t xml:space="preserve"> contents (lines </w:t>
+      </w:r>
+      <w:r>
+        <w:rPr>
+          <w:lang w:val="en-GB"/>
+        </w:rPr>
+        <w:t>1</w:t>
+      </w:r>
+      <w:r>
+        <w:rPr>
+          <w:lang w:val="en-GB"/>
+        </w:rPr>
+        <w:t>2</w:t>
+      </w:r>
+      <w:r>
+        <w:rPr>
+          <w:lang w:val="en-GB"/>
+        </w:rPr>
+        <w:t>-</w:t>
+      </w:r>
+      <w:r>
+        <w:rPr>
+          <w:lang w:val="en-GB"/>
+        </w:rPr>
+        <w:t>2</w:t>
+      </w:r>
+      <w:r>
+        <w:rPr>
+          <w:lang w:val="en-GB"/>
+        </w:rPr>
+        <w:t>5</w:t>
+      </w:r>
+      <w:r>
+        <w:rPr>
+          <w:lang w:val="en-GB"/>
+        </w:rPr>
+        <w:t xml:space="preserve">). The other compounds are modelled according to the running example (cf. </w:t>
+      </w:r>
+      <w:r>
+        <w:rPr>
+          <w:lang w:val="en-GB"/>
+        </w:rPr>
+        <w:t xml:space="preserve">Section </w:t>
+      </w:r>
+      <w:r>
+        <w:rPr>
+          <w:lang w:val="en-GB"/>
+        </w:rPr>
+        <w:fldChar w:fldCharType="begin"/>
+      </w:r>
+      <w:r>
+        <w:rPr>
+          <w:lang w:val="en-GB"/>
+        </w:rPr>
+        <w:instrText xml:space="preserve"> REF _Ref338265603 \r \h </w:instrText>
+      </w:r>
+      <w:r>
+        <w:rPr>
+          <w:lang w:val="en-GB"/>
+        </w:rPr>
+      </w:r>
+      <w:r>
+        <w:rPr>
+          <w:lang w:val="en-GB"/>
+        </w:rPr>
+        <w:fldChar w:fldCharType="separate"/>
+      </w:r>
+      <w:r>
+        <w:rPr>
+          <w:lang w:val="en-GB"/>
+        </w:rPr>
+        <w:t>4.1</w:t>
+      </w:r>
+      <w:r>
+        <w:rPr>
+          <w:lang w:val="en-GB"/>
+        </w:rPr>
+        <w:fldChar w:fldCharType="end"/>
+      </w:r>
+      <w:r>
+        <w:rPr>
+          <w:lang w:val="en-GB"/>
+        </w:rPr>
+        <w:t xml:space="preserve">). As indicated in the outline on the right side of </w:t>
+      </w:r>
+      <w:r>
+        <w:fldChar w:fldCharType="begin"/>
+      </w:r>
+      <w:r>
+        <w:rPr>
+          <w:lang w:val="en-US"/>
+        </w:rPr>
+        <w:instrText xml:space="preserve"> REF _Ref334513976 \h  \* MERGEFORMAT </w:instrText>
+      </w:r>
+      <w:r>
+        <w:fldChar w:fldCharType="separate"/>
+      </w:r>
+      <w:ins w:id="230" w:author="Holger Eichelberger" w:date="2025-03-06T11:34:00Z">
+        <w:r>
+          <w:rPr>
+            <w:lang w:val="en-GB"/>
+            <w:rPrChange w:id="231" w:author="Holger Eichelberger" w:date="2025-03-06T11:34:00Z">
+              <w:rPr>
+                <w:lang w:val="en-US"/>
+              </w:rPr>
+            </w:rPrChange>
+          </w:rPr>
+          <w:t xml:space="preserve">Figure </w:t>
+        </w:r>
+        <w:r>
+          <w:rPr>
+            <w:lang w:val="en-GB"/>
+            <w:rPrChange w:id="232" w:author="Holger Eichelberger" w:date="2025-03-06T11:34:00Z">
+              <w:rPr>
+                <w:noProof/>
+                <w:lang w:val="en-US"/>
+              </w:rPr>
+            </w:rPrChange>
+          </w:rPr>
+          <w:t>8</w:t>
+        </w:r>
+        <w:r>
+          <w:rPr>
+            <w:lang w:val="en-GB"/>
+            <w:rPrChange w:id="233" w:author="Holger Eichelberger" w:date="2025-03-06T11:34:00Z">
+              <w:rPr>
+                <w:noProof/>
+                <w:lang w:val="en-US"/>
+              </w:rPr>
+            </w:rPrChange>
+          </w:rPr>
+          <w:t>9</w:t>
+        </w:r>
+      </w:ins>
+      <w:del w:id="234" w:author="Holger Eichelberger" w:date="2021-06-03T09:54:00Z">
         <w:r>
           <w:rPr>
             <w:lang w:val="en-GB"/>
@@ -18471,9 +18433,9 @@
                       <w:lang w:val="en-US"/>
                     </w:rPr>
                   </w:pPr>
-                  <w:bookmarkStart w:id="233" w:name="_Ref334513976"/>
-                  <w:bookmarkStart w:id="234" w:name="_Toc336621352"/>
-                  <w:bookmarkStart w:id="235" w:name="_Toc336960416"/>
+                  <w:bookmarkStart w:id="235" w:name="_Ref334513976"/>
+                  <w:bookmarkStart w:id="236" w:name="_Toc336621352"/>
+                  <w:bookmarkStart w:id="237" w:name="_Toc336960416"/>
                   <w:r>
                     <w:rPr>
                       <w:lang w:val="en-US"/>
@@ -18492,7 +18454,7 @@
                   <w:r>
                     <w:fldChar w:fldCharType="separate"/>
                   </w:r>
-                  <w:ins w:id="236" w:author="Holger Eichelberger" w:date="2025-03-06T11:22:00Z">
+                  <w:ins w:id="238" w:author="Holger Eichelberger" w:date="2025-03-06T11:34:00Z">
                     <w:r>
                       <w:rPr>
                         <w:noProof/>
@@ -18501,7 +18463,7 @@
                       <w:t>8</w:t>
                     </w:r>
                   </w:ins>
-                  <w:del w:id="237" w:author="Holger Eichelberger" w:date="2025-03-06T11:22:00Z">
+                  <w:del w:id="239" w:author="Holger Eichelberger" w:date="2025-03-06T11:22:00Z">
                     <w:r>
                       <w:rPr>
                         <w:noProof/>
@@ -18513,7 +18475,7 @@
                   <w:r>
                     <w:fldChar w:fldCharType="end"/>
                   </w:r>
-                  <w:bookmarkEnd w:id="233"/>
+                  <w:bookmarkEnd w:id="235"/>
                   <w:r>
                     <w:rPr>
                       <w:lang w:val="en-US"/>
@@ -18532,8 +18494,8 @@
                     </w:rPr>
                     <w:t>.</w:t>
                   </w:r>
-                  <w:bookmarkEnd w:id="234"/>
-                  <w:bookmarkEnd w:id="235"/>
+                  <w:bookmarkEnd w:id="236"/>
+                  <w:bookmarkEnd w:id="237"/>
                 </w:p>
               </w:txbxContent>
             </v:textbox>
@@ -18546,7 +18508,7 @@
       <w:pPr>
         <w:jc w:val="both"/>
         <w:rPr>
-          <w:ins w:id="238" w:author="Holger Eichelberger" w:date="2021-06-03T09:47:00Z"/>
+          <w:ins w:id="240" w:author="Holger Eichelberger" w:date="2021-06-03T09:47:00Z"/>
           <w:lang w:val="en-GB"/>
         </w:rPr>
       </w:pPr>
@@ -18556,7 +18518,7 @@
         </w:rPr>
         <w:t xml:space="preserve">In addition to the variability model, we will also define comments for the decision variables in order to support the application engineer in the configuration of a valid product. </w:t>
       </w:r>
-      <w:ins w:id="239" w:author="Holger Eichelberger" w:date="2021-06-03T09:46:00Z">
+      <w:ins w:id="241" w:author="Holger Eichelberger" w:date="2021-06-03T09:46:00Z">
         <w:r>
           <w:rPr>
             <w:lang w:val="en-GB"/>
@@ -18571,7 +18533,7 @@
           <w:t>comments can be used as hints for users to fill the model, i.e., they may show up in the UI or they are taken into account by the reasoner to make the reasoning messages more contex</w:t>
         </w:r>
       </w:ins>
-      <w:ins w:id="240" w:author="Holger Eichelberger" w:date="2021-06-03T09:47:00Z">
+      <w:ins w:id="242" w:author="Holger Eichelberger" w:date="2021-06-03T09:47:00Z">
         <w:r>
           <w:rPr>
             <w:lang w:val="en-GB"/>
@@ -18584,11 +18546,11 @@
       <w:pPr>
         <w:jc w:val="both"/>
         <w:rPr>
-          <w:ins w:id="241" w:author="Holger Eichelberger" w:date="2021-06-03T09:49:00Z"/>
-          <w:lang w:val="en-GB"/>
-        </w:rPr>
-      </w:pPr>
-      <w:ins w:id="242" w:author="Holger Eichelberger" w:date="2021-06-03T09:47:00Z">
+          <w:ins w:id="243" w:author="Holger Eichelberger" w:date="2021-06-03T09:49:00Z"/>
+          <w:lang w:val="en-GB"/>
+        </w:rPr>
+      </w:pPr>
+      <w:ins w:id="244" w:author="Holger Eichelberger" w:date="2021-06-03T09:47:00Z">
         <w:r>
           <w:rPr>
             <w:lang w:val="en-GB"/>
@@ -18668,7 +18630,7 @@
         </w:rPr>
         <w:t xml:space="preserve"> as the name</w:t>
       </w:r>
-      <w:ins w:id="243" w:author="Holger Eichelberger" w:date="2021-06-03T16:04:00Z">
+      <w:ins w:id="245" w:author="Holger Eichelberger" w:date="2021-06-03T16:04:00Z">
         <w:r>
           <w:rPr>
             <w:rStyle w:val="FootnoteReference"/>
@@ -18696,7 +18658,7 @@
         </w:rPr>
         <w:t xml:space="preserve"> button. We will open the new text-file with a simple text-editor to enter the comments. </w:t>
       </w:r>
-      <w:ins w:id="249" w:author="Holger Eichelberger" w:date="2021-06-03T09:49:00Z">
+      <w:ins w:id="251" w:author="Holger Eichelberger" w:date="2021-06-03T09:49:00Z">
         <w:r>
           <w:rPr>
             <w:lang w:val="en-GB"/>
@@ -18704,7 +18666,7 @@
           <w:t xml:space="preserve">Currently two forms of comment </w:t>
         </w:r>
       </w:ins>
-      <w:ins w:id="250" w:author="Holger Eichelberger" w:date="2021-06-03T09:50:00Z">
+      <w:ins w:id="252" w:author="Holger Eichelberger" w:date="2021-06-03T09:50:00Z">
         <w:r>
           <w:rPr>
             <w:lang w:val="en-GB"/>
@@ -18712,7 +18674,7 @@
           <w:t xml:space="preserve">key-value </w:t>
         </w:r>
       </w:ins>
-      <w:ins w:id="251" w:author="Holger Eichelberger" w:date="2021-06-03T09:49:00Z">
+      <w:ins w:id="253" w:author="Holger Eichelberger" w:date="2021-06-03T09:49:00Z">
         <w:r>
           <w:rPr>
             <w:lang w:val="en-GB"/>
@@ -18730,11 +18692,11 @@
         </w:numPr>
         <w:jc w:val="both"/>
         <w:rPr>
-          <w:ins w:id="252" w:author="Holger Eichelberger" w:date="2021-06-03T09:50:00Z"/>
-          <w:lang w:val="en-GB"/>
-        </w:rPr>
-      </w:pPr>
-      <w:ins w:id="253" w:author="Holger Eichelberger" w:date="2021-06-03T09:49:00Z">
+          <w:ins w:id="254" w:author="Holger Eichelberger" w:date="2021-06-03T09:50:00Z"/>
+          <w:lang w:val="en-GB"/>
+        </w:rPr>
+      </w:pPr>
+      <w:ins w:id="255" w:author="Holger Eichelberger" w:date="2021-06-03T09:49:00Z">
         <w:r>
           <w:rPr>
             <w:lang w:val="en-GB"/>
@@ -18742,7 +18704,7 @@
           <w:t>Comments for decision variables based on the qualified name of the individual variables</w:t>
         </w:r>
       </w:ins>
-      <w:ins w:id="254" w:author="Holger Eichelberger" w:date="2021-06-03T09:50:00Z">
+      <w:ins w:id="256" w:author="Holger Eichelberger" w:date="2021-06-03T09:50:00Z">
         <w:r>
           <w:rPr>
             <w:lang w:val="en-GB"/>
@@ -18756,10 +18718,10 @@
         <w:pStyle w:val="ListParagraph"/>
         <w:jc w:val="both"/>
         <w:rPr>
-          <w:moveTo w:id="255" w:author="Holger Eichelberger" w:date="2021-06-03T09:50:00Z"/>
-          <w:lang w:val="en-GB"/>
-        </w:rPr>
-        <w:pPrChange w:id="256" w:author="Holger Eichelberger" w:date="2021-06-03T09:50:00Z">
+          <w:moveTo w:id="257" w:author="Holger Eichelberger" w:date="2021-06-03T09:50:00Z"/>
+          <w:lang w:val="en-GB"/>
+        </w:rPr>
+        <w:pPrChange w:id="258" w:author="Holger Eichelberger" w:date="2021-06-03T09:50:00Z">
           <w:pPr>
             <w:pStyle w:val="ListParagraph"/>
             <w:numPr>
@@ -18770,7 +18732,7 @@
           </w:pPr>
         </w:pPrChange>
       </w:pPr>
-      <w:ins w:id="257" w:author="Holger Eichelberger" w:date="2021-06-03T09:50:00Z">
+      <w:ins w:id="259" w:author="Holger Eichelberger" w:date="2021-06-03T09:50:00Z">
         <w:r>
           <w:rPr>
             <w:lang w:val="en-GB"/>
@@ -18778,9 +18740,9 @@
           <w:t xml:space="preserve">The key for decision variables is the qualified name of the variable, i.e., it </w:t>
         </w:r>
       </w:ins>
-      <w:moveToRangeStart w:id="258" w:author="Holger Eichelberger" w:date="2021-06-03T09:50:00Z" w:name="move73606222"/>
-      <w:moveTo w:id="259" w:author="Holger Eichelberger" w:date="2021-06-03T09:50:00Z">
-        <w:del w:id="260" w:author="Holger Eichelberger" w:date="2021-06-03T09:50:00Z">
+      <w:moveToRangeStart w:id="260" w:author="Holger Eichelberger" w:date="2021-06-03T09:50:00Z" w:name="move73606222"/>
+      <w:moveTo w:id="261" w:author="Holger Eichelberger" w:date="2021-06-03T09:50:00Z">
+        <w:del w:id="262" w:author="Holger Eichelberger" w:date="2021-06-03T09:50:00Z">
           <w:r>
             <w:rPr>
               <w:lang w:val="en-GB"/>
@@ -18795,28 +18757,12 @@
           <w:t>start</w:t>
         </w:r>
       </w:moveTo>
-      <w:ins w:id="261" w:author="Holger Eichelberger" w:date="2021-06-03T09:50:00Z">
+      <w:ins w:id="263" w:author="Holger Eichelberger" w:date="2021-06-03T09:50:00Z">
         <w:r>
           <w:rPr>
             <w:lang w:val="en-GB"/>
           </w:rPr>
           <w:t>s</w:t>
-        </w:r>
-      </w:ins>
-      <w:moveTo w:id="262" w:author="Holger Eichelberger" w:date="2021-06-03T09:50:00Z">
-        <w:r>
-          <w:rPr>
-            <w:lang w:val="en-GB"/>
-          </w:rPr>
-          <w:t xml:space="preserve"> with the name of the variability model (the project name) followed by “::”, the name of the decision variable for which we want to define the comment, and an equal-sign (“=”). </w:t>
-        </w:r>
-      </w:moveTo>
-      <w:ins w:id="263" w:author="Holger Eichelberger" w:date="2021-06-03T15:59:00Z">
-        <w:r>
-          <w:rPr>
-            <w:lang w:val="en-GB"/>
-          </w:rPr>
-          <w:t xml:space="preserve">Compound slots are appended by “.”. </w:t>
         </w:r>
       </w:ins>
       <w:moveTo w:id="264" w:author="Holger Eichelberger" w:date="2021-06-03T09:50:00Z">
@@ -18824,10 +18770,26 @@
           <w:rPr>
             <w:lang w:val="en-GB"/>
           </w:rPr>
+          <w:t xml:space="preserve"> with the name of the variability model (the project name) followed by “::”, the name of the decision variable for which we want to define the comment, and an equal-sign (“=”). </w:t>
+        </w:r>
+      </w:moveTo>
+      <w:ins w:id="265" w:author="Holger Eichelberger" w:date="2021-06-03T15:59:00Z">
+        <w:r>
+          <w:rPr>
+            <w:lang w:val="en-GB"/>
+          </w:rPr>
+          <w:t xml:space="preserve">Compound slots are appended by “.”. </w:t>
+        </w:r>
+      </w:ins>
+      <w:moveTo w:id="266" w:author="Holger Eichelberger" w:date="2021-06-03T09:50:00Z">
+        <w:r>
+          <w:rPr>
+            <w:lang w:val="en-GB"/>
+          </w:rPr>
           <w:t>The actual comment is defined in plain text after the “=”.</w:t>
         </w:r>
       </w:moveTo>
-      <w:ins w:id="265" w:author="Holger Eichelberger" w:date="2021-06-03T09:51:00Z">
+      <w:ins w:id="267" w:author="Holger Eichelberger" w:date="2021-06-03T09:51:00Z">
         <w:r>
           <w:rPr>
             <w:lang w:val="en-GB"/>
@@ -18836,7 +18798,7 @@
         </w:r>
       </w:ins>
     </w:p>
-    <w:moveToRangeEnd w:id="258"/>
+    <w:moveToRangeEnd w:id="260"/>
     <w:p>
       <w:pPr>
         <w:pStyle w:val="ListParagraph"/>
@@ -18846,11 +18808,11 @@
         </w:numPr>
         <w:jc w:val="both"/>
         <w:rPr>
-          <w:ins w:id="266" w:author="Holger Eichelberger" w:date="2021-06-03T15:57:00Z"/>
-          <w:lang w:val="en-GB"/>
-        </w:rPr>
-      </w:pPr>
-      <w:ins w:id="267" w:author="Holger Eichelberger" w:date="2021-06-03T09:49:00Z">
+          <w:ins w:id="268" w:author="Holger Eichelberger" w:date="2021-06-03T15:57:00Z"/>
+          <w:lang w:val="en-GB"/>
+        </w:rPr>
+      </w:pPr>
+      <w:ins w:id="269" w:author="Holger Eichelberger" w:date="2021-06-03T09:49:00Z">
         <w:r>
           <w:rPr>
             <w:lang w:val="en-GB"/>
@@ -18858,28 +18820,12 @@
           <w:t xml:space="preserve">Comments for </w:t>
         </w:r>
       </w:ins>
-      <w:ins w:id="268" w:author="Holger Eichelberger" w:date="2021-06-03T15:56:00Z">
+      <w:ins w:id="270" w:author="Holger Eichelberger" w:date="2021-06-03T15:56:00Z">
         <w:r>
           <w:rPr>
             <w:lang w:val="en-GB"/>
           </w:rPr>
           <w:t xml:space="preserve">concrete </w:t>
-        </w:r>
-      </w:ins>
-      <w:ins w:id="269" w:author="Holger Eichelberger" w:date="2021-06-03T09:49:00Z">
-        <w:r>
-          <w:rPr>
-            <w:lang w:val="en-GB"/>
-          </w:rPr>
-          <w:t>constraints</w:t>
-        </w:r>
-      </w:ins>
-      <w:ins w:id="270" w:author="Holger Eichelberger" w:date="2021-06-03T09:51:00Z">
-        <w:r>
-          <w:rPr>
-            <w:lang w:val="en-GB"/>
-          </w:rPr>
-          <w:t xml:space="preserve">. Here the key is </w:t>
         </w:r>
       </w:ins>
       <w:ins w:id="271" w:author="Holger Eichelberger" w:date="2021-06-03T09:49:00Z">
@@ -18887,15 +18833,15 @@
           <w:rPr>
             <w:lang w:val="en-GB"/>
           </w:rPr>
-          <w:t xml:space="preserve">a normalized textual version of the constraint (all variables qualified, “=” </w:t>
+          <w:t>constraints</w:t>
         </w:r>
       </w:ins>
-      <w:ins w:id="272" w:author="Holger Eichelberger" w:date="2021-06-03T15:57:00Z">
+      <w:ins w:id="272" w:author="Holger Eichelberger" w:date="2021-06-03T09:51:00Z">
         <w:r>
           <w:rPr>
             <w:lang w:val="en-GB"/>
           </w:rPr>
-          <w:t>escaped</w:t>
+          <w:t xml:space="preserve">. Here the key is </w:t>
         </w:r>
       </w:ins>
       <w:ins w:id="273" w:author="Holger Eichelberger" w:date="2021-06-03T09:49:00Z">
@@ -18903,7 +18849,7 @@
           <w:rPr>
             <w:lang w:val="en-GB"/>
           </w:rPr>
-          <w:t xml:space="preserve"> by “</w:t>
+          <w:t xml:space="preserve">a normalized textual version of the constraint (all variables qualified, “=” </w:t>
         </w:r>
       </w:ins>
       <w:ins w:id="274" w:author="Holger Eichelberger" w:date="2021-06-03T15:57:00Z">
@@ -18911,7 +18857,7 @@
           <w:rPr>
             <w:lang w:val="en-GB"/>
           </w:rPr>
-          <w:t>\=</w:t>
+          <w:t>escaped</w:t>
         </w:r>
       </w:ins>
       <w:ins w:id="275" w:author="Holger Eichelberger" w:date="2021-06-03T09:49:00Z">
@@ -18919,10 +18865,26 @@
           <w:rPr>
             <w:lang w:val="en-GB"/>
           </w:rPr>
+          <w:t xml:space="preserve"> by “</w:t>
+        </w:r>
+      </w:ins>
+      <w:ins w:id="276" w:author="Holger Eichelberger" w:date="2021-06-03T15:57:00Z">
+        <w:r>
+          <w:rPr>
+            <w:lang w:val="en-GB"/>
+          </w:rPr>
+          <w:t>\=</w:t>
+        </w:r>
+      </w:ins>
+      <w:ins w:id="277" w:author="Holger Eichelberger" w:date="2021-06-03T09:49:00Z">
+        <w:r>
+          <w:rPr>
+            <w:lang w:val="en-GB"/>
+          </w:rPr>
           <w:t xml:space="preserve">”, whitespaces removed). Constraints must be </w:t>
         </w:r>
       </w:ins>
-      <w:ins w:id="276" w:author="Holger Eichelberger" w:date="2021-06-03T09:51:00Z">
+      <w:ins w:id="278" w:author="Holger Eichelberger" w:date="2021-06-03T09:51:00Z">
         <w:r>
           <w:rPr>
             <w:lang w:val="en-GB"/>
@@ -18930,7 +18892,7 @@
           <w:t>given in the comments file for the model where the comment is app</w:t>
         </w:r>
       </w:ins>
-      <w:ins w:id="277" w:author="Holger Eichelberger" w:date="2021-06-03T09:52:00Z">
+      <w:ins w:id="279" w:author="Holger Eichelberger" w:date="2021-06-03T09:52:00Z">
         <w:r>
           <w:rPr>
             <w:lang w:val="en-GB"/>
@@ -18938,7 +18900,7 @@
           <w:t>lied, e.g., for a refined type the comment shall not be given in the comment file for the project where the refined type is declared rather than in the comment file of the project where the refined type is used in terms of a variable.</w:t>
         </w:r>
       </w:ins>
-      <w:ins w:id="278" w:author="Holger Eichelberger" w:date="2021-06-03T09:53:00Z">
+      <w:ins w:id="280" w:author="Holger Eichelberger" w:date="2021-06-03T09:53:00Z">
         <w:r>
           <w:rPr>
             <w:lang w:val="en-GB"/>
@@ -18949,7 +18911,7 @@
           <w:rPr>
             <w:i/>
             <w:lang w:val="en-GB"/>
-            <w:rPrChange w:id="279" w:author="Holger Eichelberger" w:date="2021-06-03T09:53:00Z">
+            <w:rPrChange w:id="281" w:author="Holger Eichelberger" w:date="2021-06-03T09:53:00Z">
               <w:rPr>
                 <w:lang w:val="en-GB"/>
               </w:rPr>
@@ -18974,11 +18936,11 @@
         </w:numPr>
         <w:jc w:val="both"/>
         <w:rPr>
-          <w:ins w:id="280" w:author="Holger Eichelberger" w:date="2021-06-03T16:03:00Z"/>
-          <w:lang w:val="en-GB"/>
-        </w:rPr>
-      </w:pPr>
-      <w:ins w:id="281" w:author="Holger Eichelberger" w:date="2021-06-03T15:57:00Z">
+          <w:ins w:id="282" w:author="Holger Eichelberger" w:date="2021-06-03T16:03:00Z"/>
+          <w:lang w:val="en-GB"/>
+        </w:rPr>
+      </w:pPr>
+      <w:ins w:id="283" w:author="Holger Eichelberger" w:date="2021-06-03T15:57:00Z">
         <w:r>
           <w:rPr>
             <w:lang w:val="en-GB"/>
@@ -18989,7 +18951,7 @@
           <w:rPr>
             <w:rFonts w:ascii="Courier New" w:hAnsi="Courier New" w:cs="Courier New"/>
             <w:lang w:val="en-GB"/>
-            <w:rPrChange w:id="282" w:author="Holger Eichelberger" w:date="2021-06-03T16:06:00Z">
+            <w:rPrChange w:id="284" w:author="Holger Eichelberger" w:date="2021-06-03T16:06:00Z">
               <w:rPr>
                 <w:lang w:val="en-GB"/>
               </w:rPr>
@@ -19002,22 +18964,6 @@
             <w:lang w:val="en-GB"/>
           </w:rPr>
           <w:t xml:space="preserve"> For s</w:t>
-        </w:r>
-      </w:ins>
-      <w:ins w:id="283" w:author="Holger Eichelberger" w:date="2021-06-03T15:58:00Z">
-        <w:r>
-          <w:rPr>
-            <w:lang w:val="en-GB"/>
-          </w:rPr>
-          <w:t xml:space="preserve">uch constrains, it’s more consistent to define a comment for the constraint in a generic manner, i.e., without </w:t>
-        </w:r>
-      </w:ins>
-      <w:ins w:id="284" w:author="Holger Eichelberger" w:date="2021-06-03T15:59:00Z">
-        <w:r>
-          <w:rPr>
-            <w:lang w:val="en-GB"/>
-          </w:rPr>
-          <w:t>operand/</w:t>
         </w:r>
       </w:ins>
       <w:ins w:id="285" w:author="Holger Eichelberger" w:date="2021-06-03T15:58:00Z">
@@ -19025,7 +18971,7 @@
           <w:rPr>
             <w:lang w:val="en-GB"/>
           </w:rPr>
-          <w:t xml:space="preserve">arguments as well as comments for the arguments. </w:t>
+          <w:t xml:space="preserve">uch constrains, it’s more consistent to define a comment for the constraint in a generic manner, i.e., without </w:t>
         </w:r>
       </w:ins>
       <w:ins w:id="286" w:author="Holger Eichelberger" w:date="2021-06-03T15:59:00Z">
@@ -19033,15 +18979,15 @@
           <w:rPr>
             <w:lang w:val="en-GB"/>
           </w:rPr>
-          <w:t xml:space="preserve">For the constraint above we </w:t>
+          <w:t>operand/</w:t>
         </w:r>
       </w:ins>
-      <w:ins w:id="287" w:author="Holger Eichelberger" w:date="2021-06-03T16:00:00Z">
+      <w:ins w:id="287" w:author="Holger Eichelberger" w:date="2021-06-03T15:58:00Z">
         <w:r>
           <w:rPr>
             <w:lang w:val="en-GB"/>
           </w:rPr>
-          <w:t>can</w:t>
+          <w:t xml:space="preserve">arguments as well as comments for the arguments. </w:t>
         </w:r>
       </w:ins>
       <w:ins w:id="288" w:author="Holger Eichelberger" w:date="2021-06-03T15:59:00Z">
@@ -19049,22 +18995,24 @@
           <w:rPr>
             <w:lang w:val="en-GB"/>
           </w:rPr>
+          <w:t xml:space="preserve">For the constraint above we </w:t>
+        </w:r>
+      </w:ins>
+      <w:ins w:id="289" w:author="Holger Eichelberger" w:date="2021-06-03T16:00:00Z">
+        <w:r>
+          <w:rPr>
+            <w:lang w:val="en-GB"/>
+          </w:rPr>
+          <w:t>can</w:t>
+        </w:r>
+      </w:ins>
+      <w:ins w:id="290" w:author="Holger Eichelberger" w:date="2021-06-03T15:59:00Z">
+        <w:r>
+          <w:rPr>
+            <w:lang w:val="en-GB"/>
+          </w:rPr>
           <w:t xml:space="preserve"> write </w:t>
         </w:r>
-        <w:r>
-          <w:rPr>
-            <w:rFonts w:ascii="Courier New" w:hAnsi="Courier New" w:cs="Courier New"/>
-            <w:lang w:val="en-GB"/>
-            <w:rPrChange w:id="289" w:author="Holger Eichelberger" w:date="2021-06-03T16:06:00Z">
-              <w:rPr>
-                <w:lang w:val="en-GB"/>
-              </w:rPr>
-            </w:rPrChange>
-          </w:rPr>
-          <w:t>isDefined(.) = There</w:t>
-        </w:r>
-      </w:ins>
-      <w:ins w:id="290" w:author="Holger Eichelberger" w:date="2021-06-03T16:00:00Z">
         <w:r>
           <w:rPr>
             <w:rFonts w:ascii="Courier New" w:hAnsi="Courier New" w:cs="Courier New"/>
@@ -19075,6 +19023,20 @@
               </w:rPr>
             </w:rPrChange>
           </w:rPr>
+          <w:t>isDefined(.) = There</w:t>
+        </w:r>
+      </w:ins>
+      <w:ins w:id="292" w:author="Holger Eichelberger" w:date="2021-06-03T16:00:00Z">
+        <w:r>
+          <w:rPr>
+            <w:rFonts w:ascii="Courier New" w:hAnsi="Courier New" w:cs="Courier New"/>
+            <w:lang w:val="en-GB"/>
+            <w:rPrChange w:id="293" w:author="Holger Eichelberger" w:date="2021-06-03T16:06:00Z">
+              <w:rPr>
+                <w:lang w:val="en-GB"/>
+              </w:rPr>
+            </w:rPrChange>
+          </w:rPr>
           <w:t xml:space="preserve"> is no definition of {0}.</w:t>
         </w:r>
         <w:r>
@@ -19082,32 +19044,6 @@
             <w:lang w:val="en-GB"/>
           </w:rPr>
           <w:t xml:space="preserve"> whereby each mandatory argument is given by a dot, potentially separated by commas and the comment may contain placeholders for each argument, starting with </w:t>
-        </w:r>
-        <w:r>
-          <w:rPr>
-            <w:rFonts w:ascii="Consolas" w:hAnsi="Consolas"/>
-            <w:lang w:val="en-GB"/>
-            <w:rPrChange w:id="292" w:author="Holger Eichelberger" w:date="2021-06-03T16:01:00Z">
-              <w:rPr>
-                <w:lang w:val="en-GB"/>
-              </w:rPr>
-            </w:rPrChange>
-          </w:rPr>
-          <w:t>{0}</w:t>
-        </w:r>
-        <w:r>
-          <w:rPr>
-            <w:lang w:val="en-GB"/>
-          </w:rPr>
-          <w:t xml:space="preserve"> for the </w:t>
-        </w:r>
-      </w:ins>
-      <w:ins w:id="293" w:author="Holger Eichelberger" w:date="2021-06-03T16:01:00Z">
-        <w:r>
-          <w:rPr>
-            <w:lang w:val="en-GB"/>
-          </w:rPr>
-          <w:t xml:space="preserve">operator, </w:t>
         </w:r>
         <w:r>
           <w:rPr>
@@ -19119,6 +19055,32 @@
               </w:rPr>
             </w:rPrChange>
           </w:rPr>
+          <w:t>{0}</w:t>
+        </w:r>
+        <w:r>
+          <w:rPr>
+            <w:lang w:val="en-GB"/>
+          </w:rPr>
+          <w:t xml:space="preserve"> for the </w:t>
+        </w:r>
+      </w:ins>
+      <w:ins w:id="295" w:author="Holger Eichelberger" w:date="2021-06-03T16:01:00Z">
+        <w:r>
+          <w:rPr>
+            <w:lang w:val="en-GB"/>
+          </w:rPr>
+          <w:t xml:space="preserve">operator, </w:t>
+        </w:r>
+        <w:r>
+          <w:rPr>
+            <w:rFonts w:ascii="Consolas" w:hAnsi="Consolas"/>
+            <w:lang w:val="en-GB"/>
+            <w:rPrChange w:id="296" w:author="Holger Eichelberger" w:date="2021-06-03T16:01:00Z">
+              <w:rPr>
+                <w:lang w:val="en-GB"/>
+              </w:rPr>
+            </w:rPrChange>
+          </w:rPr>
           <w:t>{1}</w:t>
         </w:r>
         <w:r>
@@ -19128,7 +19090,7 @@
           <w:t xml:space="preserve"> for the first argument etc. EASy-Producer </w:t>
         </w:r>
       </w:ins>
-      <w:ins w:id="295" w:author="Holger Eichelberger" w:date="2021-06-03T16:02:00Z">
+      <w:ins w:id="297" w:author="Holger Eichelberger" w:date="2021-06-03T16:02:00Z">
         <w:r>
           <w:rPr>
             <w:lang w:val="en-GB"/>
@@ -19136,7 +19098,7 @@
           <w:t xml:space="preserve">translates the arguments first and substitutes the results into the text of the constraint function. However, this may work generically for simple constraints while for complex constraints the 1:1 approach for concrete constraints may be more </w:t>
         </w:r>
       </w:ins>
-      <w:ins w:id="296" w:author="Holger Eichelberger" w:date="2021-06-03T16:03:00Z">
+      <w:ins w:id="298" w:author="Holger Eichelberger" w:date="2021-06-03T16:03:00Z">
         <w:r>
           <w:rPr>
             <w:lang w:val="en-GB"/>
@@ -19149,11 +19111,11 @@
       <w:pPr>
         <w:jc w:val="both"/>
         <w:rPr>
-          <w:ins w:id="297" w:author="Holger Eichelberger" w:date="2021-06-03T09:49:00Z"/>
-          <w:lang w:val="en-GB"/>
-        </w:rPr>
-      </w:pPr>
-      <w:ins w:id="298" w:author="Holger Eichelberger" w:date="2021-06-03T16:03:00Z">
+          <w:ins w:id="299" w:author="Holger Eichelberger" w:date="2021-06-03T09:49:00Z"/>
+          <w:lang w:val="en-GB"/>
+        </w:rPr>
+      </w:pPr>
+      <w:ins w:id="300" w:author="Holger Eichelberger" w:date="2021-06-03T16:03:00Z">
         <w:r>
           <w:rPr>
             <w:lang w:val="en-GB"/>
@@ -19161,7 +19123,7 @@
           <w:t>It is also important to mention that there is a comment reuse mechanism for such generic comments. In addition to the project-related comment files as described above, there is a</w:t>
         </w:r>
       </w:ins>
-      <w:ins w:id="299" w:author="Holger Eichelberger" w:date="2021-06-03T16:04:00Z">
+      <w:ins w:id="301" w:author="Holger Eichelberger" w:date="2021-06-03T16:04:00Z">
         <w:r>
           <w:rPr>
             <w:lang w:val="en-GB"/>
@@ -19172,7 +19134,7 @@
           <w:rPr>
             <w:rFonts w:ascii="Courier New" w:hAnsi="Courier New" w:cs="Courier New"/>
             <w:lang w:val="en-GB"/>
-            <w:rPrChange w:id="300" w:author="Holger Eichelberger" w:date="2021-06-03T16:06:00Z">
+            <w:rPrChange w:id="302" w:author="Holger Eichelberger" w:date="2021-06-03T16:06:00Z">
               <w:rPr>
                 <w:lang w:val="en-GB"/>
               </w:rPr>
@@ -19187,7 +19149,7 @@
           <w:t>, which can be</w:t>
         </w:r>
       </w:ins>
-      <w:ins w:id="301" w:author="Holger Eichelberger" w:date="2021-06-03T16:06:00Z">
+      <w:ins w:id="303" w:author="Holger Eichelberger" w:date="2021-06-03T16:06:00Z">
         <w:r>
           <w:rPr>
             <w:lang w:val="en-GB"/>
@@ -19204,7 +19166,7 @@
           <w:rPr>
             <w:rFonts w:ascii="Courier New" w:hAnsi="Courier New" w:cs="Courier New"/>
             <w:lang w:val="en-GB"/>
-            <w:rPrChange w:id="302" w:author="Holger Eichelberger" w:date="2021-06-03T16:07:00Z">
+            <w:rPrChange w:id="304" w:author="Holger Eichelberger" w:date="2021-06-03T16:07:00Z">
               <w:rPr>
                 <w:lang w:val="en-GB"/>
               </w:rPr>
@@ -19222,7 +19184,7 @@
           <w:rPr>
             <w:rFonts w:ascii="Courier New" w:hAnsi="Courier New" w:cs="Courier New"/>
             <w:lang w:val="en-GB"/>
-            <w:rPrChange w:id="303" w:author="Holger Eichelberger" w:date="2021-06-03T16:06:00Z">
+            <w:rPrChange w:id="305" w:author="Holger Eichelberger" w:date="2021-06-03T16:06:00Z">
               <w:rPr>
                 <w:lang w:val="en-GB"/>
               </w:rPr>
@@ -19242,12 +19204,12 @@
       <w:pPr>
         <w:jc w:val="both"/>
         <w:rPr>
-          <w:moveFrom w:id="304" w:author="Holger Eichelberger" w:date="2021-06-03T09:50:00Z"/>
-          <w:lang w:val="en-GB"/>
-        </w:rPr>
-      </w:pPr>
-      <w:moveFromRangeStart w:id="305" w:author="Holger Eichelberger" w:date="2021-06-03T09:50:00Z" w:name="move73606222"/>
-      <w:moveFrom w:id="306" w:author="Holger Eichelberger" w:date="2021-06-03T09:50:00Z">
+          <w:moveFrom w:id="306" w:author="Holger Eichelberger" w:date="2021-06-03T09:50:00Z"/>
+          <w:lang w:val="en-GB"/>
+        </w:rPr>
+      </w:pPr>
+      <w:moveFromRangeStart w:id="307" w:author="Holger Eichelberger" w:date="2021-06-03T09:50:00Z" w:name="move73606222"/>
+      <w:moveFrom w:id="308" w:author="Holger Eichelberger" w:date="2021-06-03T09:50:00Z">
         <w:r>
           <w:rPr>
             <w:lang w:val="en-GB"/>
@@ -19257,7 +19219,7 @@
         </w:r>
       </w:moveFrom>
     </w:p>
-    <w:moveFromRangeEnd w:id="305"/>
+    <w:moveFromRangeEnd w:id="307"/>
     <w:p>
       <w:pPr>
         <w:jc w:val="both"/>
@@ -19294,7 +19256,7 @@
         </w:rPr>
         <w:fldChar w:fldCharType="separate"/>
       </w:r>
-      <w:ins w:id="307" w:author="Holger Eichelberger" w:date="2025-03-06T11:22:00Z">
+      <w:ins w:id="309" w:author="Holger Eichelberger" w:date="2025-03-06T11:34:00Z">
         <w:r>
           <w:rPr>
             <w:lang w:val="en-US"/>
@@ -19306,156 +19268,79 @@
             <w:noProof/>
             <w:lang w:val="en-US"/>
           </w:rPr>
-          <w:t>10</w:t>
-        </w:r>
-      </w:ins>
-      <w:del w:id="308" w:author="Holger Eichelberger" w:date="2021-06-03T09:54:00Z">
-        <w:r>
-          <w:rPr>
-            <w:lang w:val="en-US"/>
-          </w:rPr>
-          <w:delText xml:space="preserve">Figure </w:delText>
+          <w:t>9</w:t>
         </w:r>
         <w:r>
           <w:rPr>
             <w:noProof/>
             <w:lang w:val="en-US"/>
           </w:rPr>
-          <w:delText>10</w:delText>
-        </w:r>
-      </w:del>
-      <w:r>
-        <w:rPr>
-          <w:lang w:val="en-GB"/>
-        </w:rPr>
-        <w:fldChar w:fldCharType="end"/>
-      </w:r>
-      <w:r>
-        <w:rPr>
-          <w:lang w:val="en-GB"/>
-        </w:rPr>
-        <w:t xml:space="preserve">. We defined two comments for the two decision variables “app” and “plat” of the running example (cf. </w:t>
-      </w:r>
-      <w:r>
-        <w:rPr>
-          <w:lang w:val="en-GB"/>
-        </w:rPr>
-        <w:fldChar w:fldCharType="begin"/>
-      </w:r>
-      <w:r>
-        <w:rPr>
-          <w:lang w:val="en-GB"/>
-        </w:rPr>
-        <w:instrText xml:space="preserve"> REF _Ref368642997 \h </w:instrText>
-      </w:r>
-      <w:r>
-        <w:rPr>
-          <w:lang w:val="en-GB"/>
-        </w:rPr>
-      </w:r>
-      <w:r>
-        <w:rPr>
-          <w:lang w:val="en-GB"/>
-        </w:rPr>
-        <w:fldChar w:fldCharType="separate"/>
-      </w:r>
-      <w:ins w:id="309" w:author="Holger Eichelberger" w:date="2025-03-06T11:22:00Z">
+          <w:t>10</w:t>
+        </w:r>
+      </w:ins>
+      <w:del w:id="310" w:author="Holger Eichelberger" w:date="2021-06-03T09:54:00Z">
         <w:r>
           <w:rPr>
             <w:lang w:val="en-US"/>
           </w:rPr>
-          <w:t xml:space="preserve">Figure </w:t>
+          <w:delText xml:space="preserve">Figure </w:delText>
         </w:r>
         <w:r>
           <w:rPr>
             <w:noProof/>
             <w:lang w:val="en-US"/>
           </w:rPr>
-          <w:t>10</w:t>
-        </w:r>
-      </w:ins>
-      <w:del w:id="310" w:author="Holger Eichelberger" w:date="2021-06-03T09:54:00Z">
+          <w:delText>10</w:delText>
+        </w:r>
+      </w:del>
+      <w:r>
+        <w:rPr>
+          <w:lang w:val="en-GB"/>
+        </w:rPr>
+        <w:fldChar w:fldCharType="end"/>
+      </w:r>
+      <w:r>
+        <w:rPr>
+          <w:lang w:val="en-GB"/>
+        </w:rPr>
+        <w:t xml:space="preserve">. We defined two comments for the two decision variables “app” and “plat” of the running example (cf. </w:t>
+      </w:r>
+      <w:r>
+        <w:rPr>
+          <w:lang w:val="en-GB"/>
+        </w:rPr>
+        <w:fldChar w:fldCharType="begin"/>
+      </w:r>
+      <w:r>
+        <w:rPr>
+          <w:lang w:val="en-GB"/>
+        </w:rPr>
+        <w:instrText xml:space="preserve"> REF _Ref368642997 \h </w:instrText>
+      </w:r>
+      <w:r>
+        <w:rPr>
+          <w:lang w:val="en-GB"/>
+        </w:rPr>
+      </w:r>
+      <w:r>
+        <w:rPr>
+          <w:lang w:val="en-GB"/>
+        </w:rPr>
+        <w:fldChar w:fldCharType="separate"/>
+      </w:r>
+      <w:ins w:id="311" w:author="Holger Eichelberger" w:date="2025-03-06T11:34:00Z">
         <w:r>
           <w:rPr>
             <w:lang w:val="en-US"/>
           </w:rPr>
-          <w:delText xml:space="preserve">Figure </w:delText>
+          <w:t xml:space="preserve">Figure </w:t>
         </w:r>
         <w:r>
           <w:rPr>
             <w:noProof/>
             <w:lang w:val="en-US"/>
           </w:rPr>
-          <w:delText>10</w:delText>
-        </w:r>
-      </w:del>
-      <w:r>
-        <w:rPr>
-          <w:lang w:val="en-GB"/>
-        </w:rPr>
-        <w:fldChar w:fldCharType="end"/>
-      </w:r>
-      <w:r>
-        <w:rPr>
-          <w:lang w:val="en-GB"/>
-        </w:rPr>
-        <w:t xml:space="preserve">a)), which are displayed in the </w:t>
-      </w:r>
-      <w:r>
-        <w:rPr>
-          <w:b/>
-          <w:lang w:val="en-GB"/>
-        </w:rPr>
-        <w:t>IVML Configuration Editor</w:t>
-      </w:r>
-      <w:r>
-        <w:rPr>
-          <w:lang w:val="en-GB"/>
-        </w:rPr>
-        <w:t xml:space="preserve"> of </w:t>
-      </w:r>
-      <w:r>
-        <w:rPr>
-          <w:b/>
-          <w:lang w:val="en-GB"/>
-        </w:rPr>
-        <w:t>the Product Line Editor</w:t>
-      </w:r>
-      <w:r>
-        <w:rPr>
-          <w:lang w:val="en-GB"/>
-        </w:rPr>
-        <w:t xml:space="preserve"> (cf. </w:t>
-      </w:r>
-      <w:r>
-        <w:rPr>
-          <w:lang w:val="en-GB"/>
-        </w:rPr>
-        <w:fldChar w:fldCharType="begin"/>
-      </w:r>
-      <w:r>
-        <w:rPr>
-          <w:lang w:val="en-GB"/>
-        </w:rPr>
-        <w:instrText xml:space="preserve"> REF _Ref368642997 \h </w:instrText>
-      </w:r>
-      <w:r>
-        <w:rPr>
-          <w:lang w:val="en-GB"/>
-        </w:rPr>
-      </w:r>
-      <w:r>
-        <w:rPr>
-          <w:lang w:val="en-GB"/>
-        </w:rPr>
-        <w:fldChar w:fldCharType="separate"/>
-      </w:r>
-      <w:ins w:id="311" w:author="Holger Eichelberger" w:date="2025-03-06T11:22:00Z">
-        <w:r>
-          <w:rPr>
-            <w:lang w:val="en-US"/>
-          </w:rPr>
-          <w:t xml:space="preserve">Figure </w:t>
+          <w:t>9</w:t>
         </w:r>
         <w:r>
           <w:rPr>
@@ -19466,6 +19351,104 @@
         </w:r>
       </w:ins>
       <w:del w:id="312" w:author="Holger Eichelberger" w:date="2021-06-03T09:54:00Z">
+        <w:r>
+          <w:rPr>
+            <w:lang w:val="en-US"/>
+          </w:rPr>
+          <w:delText xml:space="preserve">Figure </w:delText>
+        </w:r>
+        <w:r>
+          <w:rPr>
+            <w:noProof/>
+            <w:lang w:val="en-US"/>
+          </w:rPr>
+          <w:delText>10</w:delText>
+        </w:r>
+      </w:del>
+      <w:r>
+        <w:rPr>
+          <w:lang w:val="en-GB"/>
+        </w:rPr>
+        <w:fldChar w:fldCharType="end"/>
+      </w:r>
+      <w:r>
+        <w:rPr>
+          <w:lang w:val="en-GB"/>
+        </w:rPr>
+        <w:t xml:space="preserve">a)), which are displayed in the </w:t>
+      </w:r>
+      <w:r>
+        <w:rPr>
+          <w:b/>
+          <w:lang w:val="en-GB"/>
+        </w:rPr>
+        <w:t>IVML Configuration Editor</w:t>
+      </w:r>
+      <w:r>
+        <w:rPr>
+          <w:lang w:val="en-GB"/>
+        </w:rPr>
+        <w:t xml:space="preserve"> of </w:t>
+      </w:r>
+      <w:r>
+        <w:rPr>
+          <w:b/>
+          <w:lang w:val="en-GB"/>
+        </w:rPr>
+        <w:t>the Product Line Editor</w:t>
+      </w:r>
+      <w:r>
+        <w:rPr>
+          <w:lang w:val="en-GB"/>
+        </w:rPr>
+        <w:t xml:space="preserve"> (cf. </w:t>
+      </w:r>
+      <w:r>
+        <w:rPr>
+          <w:lang w:val="en-GB"/>
+        </w:rPr>
+        <w:fldChar w:fldCharType="begin"/>
+      </w:r>
+      <w:r>
+        <w:rPr>
+          <w:lang w:val="en-GB"/>
+        </w:rPr>
+        <w:instrText xml:space="preserve"> REF _Ref368642997 \h </w:instrText>
+      </w:r>
+      <w:r>
+        <w:rPr>
+          <w:lang w:val="en-GB"/>
+        </w:rPr>
+      </w:r>
+      <w:r>
+        <w:rPr>
+          <w:lang w:val="en-GB"/>
+        </w:rPr>
+        <w:fldChar w:fldCharType="separate"/>
+      </w:r>
+      <w:ins w:id="313" w:author="Holger Eichelberger" w:date="2025-03-06T11:34:00Z">
+        <w:r>
+          <w:rPr>
+            <w:lang w:val="en-US"/>
+          </w:rPr>
+          <w:t xml:space="preserve">Figure </w:t>
+        </w:r>
+        <w:r>
+          <w:rPr>
+            <w:noProof/>
+            <w:lang w:val="en-US"/>
+          </w:rPr>
+          <w:t>9</w:t>
+        </w:r>
+        <w:r>
+          <w:rPr>
+            <w:noProof/>
+            <w:lang w:val="en-US"/>
+          </w:rPr>
+          <w:t>10</w:t>
+        </w:r>
+      </w:ins>
+      <w:del w:id="314" w:author="Holger Eichelberger" w:date="2021-06-03T09:54:00Z">
         <w:r>
           <w:rPr>
             <w:lang w:val="en-US"/>
@@ -19683,7 +19666,7 @@
                       <w:lang w:val="en-US"/>
                     </w:rPr>
                   </w:pPr>
-                  <w:bookmarkStart w:id="313" w:name="_Ref368642997"/>
+                  <w:bookmarkStart w:id="315" w:name="_Ref368642997"/>
                   <w:r>
                     <w:rPr>
                       <w:lang w:val="en-US"/>
@@ -19702,7 +19685,7 @@
                   <w:r>
                     <w:fldChar w:fldCharType="separate"/>
                   </w:r>
-                  <w:ins w:id="314" w:author="Holger Eichelberger" w:date="2025-03-06T11:22:00Z">
+                  <w:ins w:id="316" w:author="Holger Eichelberger" w:date="2025-03-06T11:34:00Z">
                     <w:r>
                       <w:rPr>
                         <w:noProof/>
@@ -19711,7 +19694,7 @@
                       <w:t>9</w:t>
                     </w:r>
                   </w:ins>
-                  <w:del w:id="315" w:author="Holger Eichelberger" w:date="2025-03-06T11:22:00Z">
+                  <w:del w:id="317" w:author="Holger Eichelberger" w:date="2025-03-06T11:22:00Z">
                     <w:r>
                       <w:rPr>
                         <w:noProof/>
@@ -19723,7 +19706,7 @@
                   <w:r>
                     <w:fldChar w:fldCharType="end"/>
                   </w:r>
-                  <w:bookmarkEnd w:id="313"/>
+                  <w:bookmarkEnd w:id="315"/>
                   <w:r>
                     <w:rPr>
                       <w:lang w:val="en-US"/>
@@ -19812,16 +19795,16 @@
           <w:lang w:val="en-GB"/>
         </w:rPr>
       </w:pPr>
-      <w:bookmarkStart w:id="316" w:name="_Ref338321807"/>
-      <w:bookmarkStart w:id="317" w:name="_Toc425144878"/>
+      <w:bookmarkStart w:id="318" w:name="_Ref338321807"/>
+      <w:bookmarkStart w:id="319" w:name="_Toc425144878"/>
       <w:r>
         <w:rPr>
           <w:lang w:val="en-GB"/>
         </w:rPr>
         <w:t>Implementation Space Definition</w:t>
       </w:r>
-      <w:bookmarkEnd w:id="316"/>
-      <w:bookmarkEnd w:id="317"/>
+      <w:bookmarkEnd w:id="318"/>
+      <w:bookmarkEnd w:id="319"/>
     </w:p>
     <w:p>
       <w:pPr>
@@ -20078,7 +20061,7 @@
         </w:rPr>
         <w:fldChar w:fldCharType="separate"/>
       </w:r>
-      <w:ins w:id="318" w:author="Holger Eichelberger" w:date="2025-03-06T11:22:00Z">
+      <w:ins w:id="320" w:author="Holger Eichelberger" w:date="2025-03-06T11:34:00Z">
         <w:r>
           <w:rPr>
             <w:lang w:val="en-US"/>
@@ -20090,166 +20073,187 @@
             <w:noProof/>
             <w:lang w:val="en-US"/>
           </w:rPr>
-          <w:t>11</w:t>
-        </w:r>
-      </w:ins>
-      <w:del w:id="319" w:author="Holger Eichelberger" w:date="2021-06-03T09:54:00Z">
-        <w:r>
-          <w:rPr>
-            <w:lang w:val="en-US"/>
-          </w:rPr>
-          <w:delText xml:space="preserve">Figure </w:delText>
+          <w:t>10</w:t>
         </w:r>
         <w:r>
           <w:rPr>
             <w:noProof/>
             <w:lang w:val="en-US"/>
           </w:rPr>
-          <w:delText>11</w:delText>
-        </w:r>
-      </w:del>
-      <w:r>
-        <w:rPr>
-          <w:lang w:val="en-GB"/>
-        </w:rPr>
-        <w:fldChar w:fldCharType="end"/>
-      </w:r>
-      <w:r>
-        <w:rPr>
-          <w:lang w:val="en-GB"/>
-        </w:rPr>
-        <w:t xml:space="preserve">. The Velocity instantiator provides pre-processor functionality to Java and can be applied in terms of adding Velocity-specific statements to plain Java code. In lines 5 and 6 of </w:t>
-      </w:r>
-      <w:r>
-        <w:rPr>
-          <w:lang w:val="en-GB"/>
-        </w:rPr>
-        <w:fldChar w:fldCharType="begin"/>
-      </w:r>
-      <w:r>
-        <w:rPr>
-          <w:lang w:val="en-GB"/>
-        </w:rPr>
-        <w:instrText xml:space="preserve"> REF _Ref334518775 \h </w:instrText>
-      </w:r>
-      <w:r>
-        <w:rPr>
-          <w:lang w:val="en-GB"/>
-        </w:rPr>
-      </w:r>
-      <w:r>
-        <w:rPr>
-          <w:lang w:val="en-GB"/>
-        </w:rPr>
-        <w:fldChar w:fldCharType="separate"/>
-      </w:r>
-      <w:ins w:id="320" w:author="Holger Eichelberger" w:date="2025-03-06T11:22:00Z">
+          <w:t>11</w:t>
+        </w:r>
+      </w:ins>
+      <w:del w:id="321" w:author="Holger Eichelberger" w:date="2021-06-03T09:54:00Z">
         <w:r>
           <w:rPr>
             <w:lang w:val="en-US"/>
           </w:rPr>
-          <w:t xml:space="preserve">Figure </w:t>
+          <w:delText xml:space="preserve">Figure </w:delText>
         </w:r>
         <w:r>
           <w:rPr>
             <w:noProof/>
             <w:lang w:val="en-US"/>
           </w:rPr>
-          <w:t>11</w:t>
-        </w:r>
-      </w:ins>
-      <w:del w:id="321" w:author="Holger Eichelberger" w:date="2021-06-03T09:54:00Z">
+          <w:delText>11</w:delText>
+        </w:r>
+      </w:del>
+      <w:r>
+        <w:rPr>
+          <w:lang w:val="en-GB"/>
+        </w:rPr>
+        <w:fldChar w:fldCharType="end"/>
+      </w:r>
+      <w:r>
+        <w:rPr>
+          <w:lang w:val="en-GB"/>
+        </w:rPr>
+        <w:t xml:space="preserve">. The Velocity instantiator provides pre-processor functionality to Java and can be applied in terms of adding Velocity-specific statements to plain Java code. In lines 5 and 6 of </w:t>
+      </w:r>
+      <w:r>
+        <w:rPr>
+          <w:lang w:val="en-GB"/>
+        </w:rPr>
+        <w:fldChar w:fldCharType="begin"/>
+      </w:r>
+      <w:r>
+        <w:rPr>
+          <w:lang w:val="en-GB"/>
+        </w:rPr>
+        <w:instrText xml:space="preserve"> REF _Ref334518775 \h </w:instrText>
+      </w:r>
+      <w:r>
+        <w:rPr>
+          <w:lang w:val="en-GB"/>
+        </w:rPr>
+      </w:r>
+      <w:r>
+        <w:rPr>
+          <w:lang w:val="en-GB"/>
+        </w:rPr>
+        <w:fldChar w:fldCharType="separate"/>
+      </w:r>
+      <w:ins w:id="322" w:author="Holger Eichelberger" w:date="2025-03-06T11:34:00Z">
         <w:r>
           <w:rPr>
             <w:lang w:val="en-US"/>
           </w:rPr>
-          <w:delText xml:space="preserve">Figure </w:delText>
+          <w:t xml:space="preserve">Figure </w:t>
         </w:r>
         <w:r>
           <w:rPr>
             <w:noProof/>
             <w:lang w:val="en-US"/>
           </w:rPr>
-          <w:delText>11</w:delText>
-        </w:r>
-      </w:del>
-      <w:r>
-        <w:rPr>
-          <w:lang w:val="en-GB"/>
-        </w:rPr>
-        <w:fldChar w:fldCharType="end"/>
-      </w:r>
-      <w:r>
-        <w:rPr>
-          <w:lang w:val="en-GB"/>
-        </w:rPr>
-        <w:t xml:space="preserve">, the deployment platform and the public switch will be defined accordingly to the values of </w:t>
-      </w:r>
-      <w:r>
-        <w:rPr>
-          <w:rFonts w:ascii="Courier New" w:hAnsi="Courier New" w:cs="Courier New"/>
-          <w:lang w:val="en-GB"/>
-        </w:rPr>
-        <w:t>platTarget</w:t>
-      </w:r>
-      <w:r>
-        <w:rPr>
-          <w:lang w:val="en-GB"/>
-        </w:rPr>
-        <w:t xml:space="preserve"> and the </w:t>
-      </w:r>
-      <w:r>
-        <w:rPr>
-          <w:rFonts w:ascii="Courier New" w:hAnsi="Courier New" w:cs="Courier New"/>
-          <w:lang w:val="en-GB"/>
-        </w:rPr>
-        <w:t>isPublic</w:t>
-      </w:r>
-      <w:r>
-        <w:rPr>
-          <w:lang w:val="en-GB"/>
-        </w:rPr>
-        <w:t xml:space="preserve"> variables (cf. the variability model in </w:t>
-      </w:r>
-      <w:r>
-        <w:rPr>
-          <w:lang w:val="en-GB"/>
-        </w:rPr>
-        <w:fldChar w:fldCharType="begin"/>
-      </w:r>
-      <w:r>
-        <w:rPr>
-          <w:lang w:val="en-GB"/>
-        </w:rPr>
-        <w:instrText xml:space="preserve"> REF _Ref334513976 \h </w:instrText>
-      </w:r>
-      <w:r>
-        <w:rPr>
-          <w:lang w:val="en-GB"/>
-        </w:rPr>
-      </w:r>
-      <w:r>
-        <w:rPr>
-          <w:lang w:val="en-GB"/>
-        </w:rPr>
-        <w:fldChar w:fldCharType="separate"/>
-      </w:r>
-      <w:ins w:id="322" w:author="Holger Eichelberger" w:date="2025-03-06T11:22:00Z">
-        <w:r>
-          <w:rPr>
-            <w:lang w:val="en-US"/>
-          </w:rPr>
-          <w:t xml:space="preserve">Figure </w:t>
+          <w:t>10</w:t>
         </w:r>
         <w:r>
           <w:rPr>
             <w:noProof/>
             <w:lang w:val="en-US"/>
           </w:rPr>
-          <w:t>9</w:t>
+          <w:t>11</w:t>
         </w:r>
       </w:ins>
       <w:del w:id="323" w:author="Holger Eichelberger" w:date="2021-06-03T09:54:00Z">
+        <w:r>
+          <w:rPr>
+            <w:lang w:val="en-US"/>
+          </w:rPr>
+          <w:delText xml:space="preserve">Figure </w:delText>
+        </w:r>
+        <w:r>
+          <w:rPr>
+            <w:noProof/>
+            <w:lang w:val="en-US"/>
+          </w:rPr>
+          <w:delText>11</w:delText>
+        </w:r>
+      </w:del>
+      <w:r>
+        <w:rPr>
+          <w:lang w:val="en-GB"/>
+        </w:rPr>
+        <w:fldChar w:fldCharType="end"/>
+      </w:r>
+      <w:r>
+        <w:rPr>
+          <w:lang w:val="en-GB"/>
+        </w:rPr>
+        <w:t xml:space="preserve">, the deployment platform and the public switch will be defined accordingly to the values of </w:t>
+      </w:r>
+      <w:r>
+        <w:rPr>
+          <w:rFonts w:ascii="Courier New" w:hAnsi="Courier New" w:cs="Courier New"/>
+          <w:lang w:val="en-GB"/>
+        </w:rPr>
+        <w:t>platTarget</w:t>
+      </w:r>
+      <w:r>
+        <w:rPr>
+          <w:lang w:val="en-GB"/>
+        </w:rPr>
+        <w:t xml:space="preserve"> and the </w:t>
+      </w:r>
+      <w:r>
+        <w:rPr>
+          <w:rFonts w:ascii="Courier New" w:hAnsi="Courier New" w:cs="Courier New"/>
+          <w:lang w:val="en-GB"/>
+        </w:rPr>
+        <w:t>isPublic</w:t>
+      </w:r>
+      <w:r>
+        <w:rPr>
+          <w:lang w:val="en-GB"/>
+        </w:rPr>
+        <w:t xml:space="preserve"> variables (cf. the variability model in </w:t>
+      </w:r>
+      <w:r>
+        <w:rPr>
+          <w:lang w:val="en-GB"/>
+        </w:rPr>
+        <w:fldChar w:fldCharType="begin"/>
+      </w:r>
+      <w:r>
+        <w:rPr>
+          <w:lang w:val="en-GB"/>
+        </w:rPr>
+        <w:instrText xml:space="preserve"> REF _Ref334513976 \h </w:instrText>
+      </w:r>
+      <w:r>
+        <w:rPr>
+          <w:lang w:val="en-GB"/>
+        </w:rPr>
+      </w:r>
+      <w:r>
+        <w:rPr>
+          <w:lang w:val="en-GB"/>
+        </w:rPr>
+        <w:fldChar w:fldCharType="separate"/>
+      </w:r>
+      <w:ins w:id="324" w:author="Holger Eichelberger" w:date="2025-03-06T11:34:00Z">
+        <w:r>
+          <w:rPr>
+            <w:lang w:val="en-US"/>
+          </w:rPr>
+          <w:t xml:space="preserve">Figure </w:t>
+        </w:r>
+        <w:r>
+          <w:rPr>
+            <w:noProof/>
+            <w:lang w:val="en-US"/>
+          </w:rPr>
+          <w:t>8</w:t>
+        </w:r>
+        <w:r>
+          <w:rPr>
+            <w:noProof/>
+            <w:lang w:val="en-US"/>
+          </w:rPr>
+          <w:t>9</w:t>
+        </w:r>
+      </w:ins>
+      <w:del w:id="325" w:author="Holger Eichelberger" w:date="2021-06-03T09:54:00Z">
         <w:r>
           <w:rPr>
             <w:lang w:val="en-US"/>
@@ -20387,9 +20391,9 @@
                       <w:lang w:val="en-US"/>
                     </w:rPr>
                   </w:pPr>
-                  <w:bookmarkStart w:id="324" w:name="_Ref334518775"/>
-                  <w:bookmarkStart w:id="325" w:name="_Toc336621353"/>
-                  <w:bookmarkStart w:id="326" w:name="_Toc336960417"/>
+                  <w:bookmarkStart w:id="326" w:name="_Ref334518775"/>
+                  <w:bookmarkStart w:id="327" w:name="_Toc336621353"/>
+                  <w:bookmarkStart w:id="328" w:name="_Toc336960417"/>
                   <w:r>
                     <w:rPr>
                       <w:lang w:val="en-US"/>
@@ -20408,7 +20412,7 @@
                   <w:r>
                     <w:fldChar w:fldCharType="separate"/>
                   </w:r>
-                  <w:ins w:id="327" w:author="Holger Eichelberger" w:date="2025-03-06T11:22:00Z">
+                  <w:ins w:id="329" w:author="Holger Eichelberger" w:date="2025-03-06T11:34:00Z">
                     <w:r>
                       <w:rPr>
                         <w:noProof/>
@@ -20417,7 +20421,7 @@
                       <w:t>10</w:t>
                     </w:r>
                   </w:ins>
-                  <w:del w:id="328" w:author="Holger Eichelberger" w:date="2025-03-06T11:22:00Z">
+                  <w:del w:id="330" w:author="Holger Eichelberger" w:date="2025-03-06T11:22:00Z">
                     <w:r>
                       <w:rPr>
                         <w:noProof/>
@@ -20429,7 +20433,7 @@
                   <w:r>
                     <w:fldChar w:fldCharType="end"/>
                   </w:r>
-                  <w:bookmarkEnd w:id="324"/>
+                  <w:bookmarkEnd w:id="326"/>
                   <w:r>
                     <w:rPr>
                       <w:lang w:val="en-US"/>
@@ -20448,8 +20452,8 @@
                     </w:rPr>
                     <w:t>.</w:t>
                   </w:r>
-                  <w:bookmarkEnd w:id="325"/>
-                  <w:bookmarkEnd w:id="326"/>
+                  <w:bookmarkEnd w:id="327"/>
+                  <w:bookmarkEnd w:id="328"/>
                 </w:p>
               </w:txbxContent>
             </v:textbox>
@@ -20607,7 +20611,7 @@
         </w:rPr>
         <w:fldChar w:fldCharType="separate"/>
       </w:r>
-      <w:ins w:id="329" w:author="Holger Eichelberger" w:date="2025-03-06T11:22:00Z">
+      <w:ins w:id="331" w:author="Holger Eichelberger" w:date="2025-03-06T11:34:00Z">
         <w:r>
           <w:rPr>
             <w:lang w:val="en-US"/>
@@ -20619,10 +20623,17 @@
             <w:noProof/>
             <w:lang w:val="en-US"/>
           </w:rPr>
+          <w:t>11</w:t>
+        </w:r>
+        <w:r>
+          <w:rPr>
+            <w:noProof/>
+            <w:lang w:val="en-US"/>
+          </w:rPr>
           <w:t>12</w:t>
         </w:r>
       </w:ins>
-      <w:del w:id="330" w:author="Holger Eichelberger" w:date="2021-06-03T09:54:00Z">
+      <w:del w:id="332" w:author="Holger Eichelberger" w:date="2021-06-03T09:54:00Z">
         <w:r>
           <w:rPr>
             <w:lang w:val="en-US"/>
@@ -20802,7 +20813,7 @@
                       <w:lang w:val="en-US"/>
                     </w:rPr>
                   </w:pPr>
-                  <w:bookmarkStart w:id="331" w:name="_Ref368580610"/>
+                  <w:bookmarkStart w:id="333" w:name="_Ref368580610"/>
                   <w:r>
                     <w:rPr>
                       <w:lang w:val="en-US"/>
@@ -20821,7 +20832,7 @@
                   <w:r>
                     <w:fldChar w:fldCharType="separate"/>
                   </w:r>
-                  <w:ins w:id="332" w:author="Holger Eichelberger" w:date="2025-03-06T11:22:00Z">
+                  <w:ins w:id="334" w:author="Holger Eichelberger" w:date="2025-03-06T11:34:00Z">
                     <w:r>
                       <w:rPr>
                         <w:noProof/>
@@ -20830,7 +20841,7 @@
                       <w:t>11</w:t>
                     </w:r>
                   </w:ins>
-                  <w:del w:id="333" w:author="Holger Eichelberger" w:date="2025-03-06T11:22:00Z">
+                  <w:del w:id="335" w:author="Holger Eichelberger" w:date="2025-03-06T11:22:00Z">
                     <w:r>
                       <w:rPr>
                         <w:noProof/>
@@ -20842,7 +20853,7 @@
                   <w:r>
                     <w:fldChar w:fldCharType="end"/>
                   </w:r>
-                  <w:bookmarkEnd w:id="331"/>
+                  <w:bookmarkEnd w:id="333"/>
                   <w:r>
                     <w:rPr>
                       <w:lang w:val="en-US"/>
@@ -20902,16 +20913,16 @@
           <w:lang w:val="en-GB"/>
         </w:rPr>
       </w:pPr>
-      <w:bookmarkStart w:id="334" w:name="_Ref338265627"/>
-      <w:bookmarkStart w:id="335" w:name="_Toc425144879"/>
+      <w:bookmarkStart w:id="336" w:name="_Ref338265627"/>
+      <w:bookmarkStart w:id="337" w:name="_Toc425144879"/>
       <w:r>
         <w:rPr>
           <w:lang w:val="en-GB"/>
         </w:rPr>
         <w:t>Deriving a Domain-Specific Service Platform</w:t>
       </w:r>
-      <w:bookmarkEnd w:id="334"/>
-      <w:bookmarkEnd w:id="335"/>
+      <w:bookmarkEnd w:id="336"/>
+      <w:bookmarkEnd w:id="337"/>
     </w:p>
     <w:p>
       <w:pPr>
@@ -21156,11 +21167,11 @@
       <w:r>
         <w:fldChar w:fldCharType="separate"/>
       </w:r>
-      <w:ins w:id="336" w:author="Holger Eichelberger" w:date="2025-03-06T11:22:00Z">
+      <w:ins w:id="338" w:author="Holger Eichelberger" w:date="2025-03-06T11:34:00Z">
         <w:r>
           <w:rPr>
             <w:lang w:val="en-GB"/>
-            <w:rPrChange w:id="337" w:author="Holger Eichelberger" w:date="2025-03-06T11:22:00Z">
+            <w:rPrChange w:id="339" w:author="Holger Eichelberger" w:date="2025-03-06T11:34:00Z">
               <w:rPr>
                 <w:lang w:val="en-US"/>
               </w:rPr>
@@ -21171,17 +21182,29 @@
         <w:r>
           <w:rPr>
             <w:lang w:val="en-GB"/>
-            <w:rPrChange w:id="338" w:author="Holger Eichelberger" w:date="2025-03-06T11:22:00Z">
+            <w:rPrChange w:id="340" w:author="Holger Eichelberger" w:date="2025-03-06T11:34:00Z">
               <w:rPr>
                 <w:noProof/>
                 <w:lang w:val="en-US"/>
               </w:rPr>
             </w:rPrChange>
           </w:rPr>
+          <w:t>12</w:t>
+        </w:r>
+        <w:r>
+          <w:rPr>
+            <w:lang w:val="en-GB"/>
+            <w:rPrChange w:id="341" w:author="Holger Eichelberger" w:date="2025-03-06T11:34:00Z">
+              <w:rPr>
+                <w:noProof/>
+                <w:lang w:val="en-US"/>
+              </w:rPr>
+            </w:rPrChange>
+          </w:rPr>
           <w:t>13</w:t>
         </w:r>
       </w:ins>
-      <w:del w:id="339" w:author="Holger Eichelberger" w:date="2021-06-03T09:54:00Z">
+      <w:del w:id="342" w:author="Holger Eichelberger" w:date="2021-06-03T09:54:00Z">
         <w:r>
           <w:rPr>
             <w:lang w:val="en-GB"/>
@@ -21276,9 +21299,9 @@
                       <w:lang w:val="en-US"/>
                     </w:rPr>
                   </w:pPr>
-                  <w:bookmarkStart w:id="340" w:name="_Ref334523660"/>
-                  <w:bookmarkStart w:id="341" w:name="_Toc336621356"/>
-                  <w:bookmarkStart w:id="342" w:name="_Toc336960420"/>
+                  <w:bookmarkStart w:id="343" w:name="_Ref334523660"/>
+                  <w:bookmarkStart w:id="344" w:name="_Toc336621356"/>
+                  <w:bookmarkStart w:id="345" w:name="_Toc336960420"/>
                   <w:r>
                     <w:rPr>
                       <w:lang w:val="en-US"/>
@@ -21297,7 +21320,7 @@
                   <w:r>
                     <w:fldChar w:fldCharType="separate"/>
                   </w:r>
-                  <w:ins w:id="343" w:author="Holger Eichelberger" w:date="2025-03-06T11:22:00Z">
+                  <w:ins w:id="346" w:author="Holger Eichelberger" w:date="2025-03-06T11:34:00Z">
                     <w:r>
                       <w:rPr>
                         <w:noProof/>
@@ -21306,7 +21329,7 @@
                       <w:t>12</w:t>
                     </w:r>
                   </w:ins>
-                  <w:del w:id="344" w:author="Holger Eichelberger" w:date="2025-03-06T11:22:00Z">
+                  <w:del w:id="347" w:author="Holger Eichelberger" w:date="2025-03-06T11:22:00Z">
                     <w:r>
                       <w:rPr>
                         <w:noProof/>
@@ -21318,7 +21341,7 @@
                   <w:r>
                     <w:fldChar w:fldCharType="end"/>
                   </w:r>
-                  <w:bookmarkEnd w:id="340"/>
+                  <w:bookmarkEnd w:id="343"/>
                   <w:r>
                     <w:rPr>
                       <w:lang w:val="en-US"/>
@@ -21337,8 +21360,8 @@
                     </w:rPr>
                     <w:t>.</w:t>
                   </w:r>
-                  <w:bookmarkEnd w:id="341"/>
-                  <w:bookmarkEnd w:id="342"/>
+                  <w:bookmarkEnd w:id="344"/>
+                  <w:bookmarkEnd w:id="345"/>
                 </w:p>
               </w:txbxContent>
             </v:textbox>
@@ -21368,16 +21391,16 @@
           <w:lang w:val="en-GB"/>
         </w:rPr>
       </w:pPr>
-      <w:bookmarkStart w:id="345" w:name="_Ref338319042"/>
-      <w:bookmarkStart w:id="346" w:name="_Toc425144880"/>
+      <w:bookmarkStart w:id="348" w:name="_Ref338319042"/>
+      <w:bookmarkStart w:id="349" w:name="_Toc425144880"/>
       <w:r>
         <w:rPr>
           <w:lang w:val="en-GB"/>
         </w:rPr>
         <w:t>Configuration of a Domain-Specific Service Platform</w:t>
       </w:r>
-      <w:bookmarkEnd w:id="345"/>
-      <w:bookmarkEnd w:id="346"/>
+      <w:bookmarkEnd w:id="348"/>
+      <w:bookmarkEnd w:id="349"/>
     </w:p>
     <w:p>
       <w:pPr>
@@ -21544,11 +21567,11 @@
       <w:r>
         <w:fldChar w:fldCharType="separate"/>
       </w:r>
-      <w:ins w:id="347" w:author="Holger Eichelberger" w:date="2025-03-06T11:22:00Z">
+      <w:ins w:id="350" w:author="Holger Eichelberger" w:date="2025-03-06T11:34:00Z">
         <w:r>
           <w:rPr>
             <w:lang w:val="en-GB"/>
-            <w:rPrChange w:id="348" w:author="Holger Eichelberger" w:date="2025-03-06T11:22:00Z">
+            <w:rPrChange w:id="351" w:author="Holger Eichelberger" w:date="2025-03-06T11:34:00Z">
               <w:rPr>
                 <w:lang w:val="en-US"/>
               </w:rPr>
@@ -21559,17 +21582,29 @@
         <w:r>
           <w:rPr>
             <w:lang w:val="en-GB"/>
-            <w:rPrChange w:id="349" w:author="Holger Eichelberger" w:date="2025-03-06T11:22:00Z">
+            <w:rPrChange w:id="352" w:author="Holger Eichelberger" w:date="2025-03-06T11:34:00Z">
               <w:rPr>
                 <w:noProof/>
                 <w:lang w:val="en-US"/>
               </w:rPr>
             </w:rPrChange>
           </w:rPr>
+          <w:t>13</w:t>
+        </w:r>
+        <w:r>
+          <w:rPr>
+            <w:lang w:val="en-GB"/>
+            <w:rPrChange w:id="353" w:author="Holger Eichelberger" w:date="2025-03-06T11:34:00Z">
+              <w:rPr>
+                <w:noProof/>
+                <w:lang w:val="en-US"/>
+              </w:rPr>
+            </w:rPrChange>
+          </w:rPr>
           <w:t>14</w:t>
         </w:r>
       </w:ins>
-      <w:del w:id="350" w:author="Holger Eichelberger" w:date="2021-06-03T09:54:00Z">
+      <w:del w:id="354" w:author="Holger Eichelberger" w:date="2021-06-03T09:54:00Z">
         <w:r>
           <w:rPr>
             <w:lang w:val="en-GB"/>
@@ -21680,9 +21715,9 @@
                       <w:lang w:val="en-US"/>
                     </w:rPr>
                   </w:pPr>
-                  <w:bookmarkStart w:id="351" w:name="_Ref334533132"/>
-                  <w:bookmarkStart w:id="352" w:name="_Toc336621357"/>
-                  <w:bookmarkStart w:id="353" w:name="_Toc336960421"/>
+                  <w:bookmarkStart w:id="355" w:name="_Ref334533132"/>
+                  <w:bookmarkStart w:id="356" w:name="_Toc336621357"/>
+                  <w:bookmarkStart w:id="357" w:name="_Toc336960421"/>
                   <w:r>
                     <w:rPr>
                       <w:lang w:val="en-US"/>
@@ -21701,7 +21736,7 @@
                   <w:r>
                     <w:fldChar w:fldCharType="separate"/>
                   </w:r>
-                  <w:ins w:id="354" w:author="Holger Eichelberger" w:date="2025-03-06T11:22:00Z">
+                  <w:ins w:id="358" w:author="Holger Eichelberger" w:date="2025-03-06T11:34:00Z">
                     <w:r>
                       <w:rPr>
                         <w:noProof/>
@@ -21710,7 +21745,7 @@
                       <w:t>13</w:t>
                     </w:r>
                   </w:ins>
-                  <w:del w:id="355" w:author="Holger Eichelberger" w:date="2025-03-06T11:22:00Z">
+                  <w:del w:id="359" w:author="Holger Eichelberger" w:date="2025-03-06T11:22:00Z">
                     <w:r>
                       <w:rPr>
                         <w:noProof/>
@@ -21722,7 +21757,7 @@
                   <w:r>
                     <w:fldChar w:fldCharType="end"/>
                   </w:r>
-                  <w:bookmarkEnd w:id="351"/>
+                  <w:bookmarkEnd w:id="355"/>
                   <w:r>
                     <w:rPr>
                       <w:lang w:val="en-US"/>
@@ -21741,8 +21776,8 @@
                     </w:rPr>
                     <w:t>.</w:t>
                   </w:r>
-                  <w:bookmarkEnd w:id="352"/>
-                  <w:bookmarkEnd w:id="353"/>
+                  <w:bookmarkEnd w:id="356"/>
+                  <w:bookmarkEnd w:id="357"/>
                 </w:p>
               </w:txbxContent>
             </v:textbox>
@@ -21812,14 +21847,14 @@
           <w:lang w:val="en-GB"/>
         </w:rPr>
       </w:pPr>
-      <w:bookmarkStart w:id="356" w:name="_Toc425144881"/>
+      <w:bookmarkStart w:id="360" w:name="_Toc425144881"/>
       <w:r>
         <w:rPr>
           <w:lang w:val="en-GB"/>
         </w:rPr>
         <w:t>Instantiation of a Domain-Specific Service Platform</w:t>
       </w:r>
-      <w:bookmarkEnd w:id="356"/>
+      <w:bookmarkEnd w:id="360"/>
     </w:p>
     <w:p>
       <w:pPr>
@@ -22071,8 +22106,8 @@
           <w:lang w:val="en-GB"/>
         </w:rPr>
       </w:pPr>
-      <w:bookmarkStart w:id="357" w:name="_Ref338255411"/>
-      <w:bookmarkStart w:id="358" w:name="_Toc425144882"/>
+      <w:bookmarkStart w:id="361" w:name="_Ref338255411"/>
+      <w:bookmarkStart w:id="362" w:name="_Toc425144882"/>
       <w:r>
         <w:rPr>
           <w:lang w:val="en-GB"/>
@@ -22080,8 +22115,8 @@
         <w:lastRenderedPageBreak/>
         <w:t>EASy-Producer in Detail</w:t>
       </w:r>
-      <w:bookmarkEnd w:id="357"/>
-      <w:bookmarkEnd w:id="358"/>
+      <w:bookmarkEnd w:id="361"/>
+      <w:bookmarkEnd w:id="362"/>
     </w:p>
     <w:p>
       <w:pPr>
@@ -22108,11 +22143,11 @@
       <w:r>
         <w:fldChar w:fldCharType="separate"/>
       </w:r>
-      <w:ins w:id="359" w:author="Holger Eichelberger" w:date="2025-03-06T11:22:00Z">
+      <w:ins w:id="363" w:author="Holger Eichelberger" w:date="2025-03-06T11:34:00Z">
         <w:r>
           <w:rPr>
             <w:lang w:val="en-GB"/>
-            <w:rPrChange w:id="360" w:author="Holger Eichelberger" w:date="2025-03-06T11:22:00Z">
+            <w:rPrChange w:id="364" w:author="Holger Eichelberger" w:date="2025-03-06T11:34:00Z">
               <w:rPr>
                 <w:lang w:val="en-US"/>
               </w:rPr>
@@ -22121,7 +22156,7 @@
           <w:t>5.1</w:t>
         </w:r>
       </w:ins>
-      <w:del w:id="361" w:author="Holger Eichelberger" w:date="2021-06-03T09:54:00Z">
+      <w:del w:id="365" w:author="Holger Eichelberger" w:date="2021-06-03T09:54:00Z">
         <w:r>
           <w:rPr>
             <w:lang w:val="en-GB"/>
@@ -22162,11 +22197,11 @@
       <w:r>
         <w:fldChar w:fldCharType="separate"/>
       </w:r>
-      <w:ins w:id="362" w:author="Holger Eichelberger" w:date="2025-03-06T11:22:00Z">
+      <w:ins w:id="366" w:author="Holger Eichelberger" w:date="2025-03-06T11:34:00Z">
         <w:r>
           <w:rPr>
             <w:lang w:val="en-GB"/>
-            <w:rPrChange w:id="363" w:author="Holger Eichelberger" w:date="2025-03-06T11:22:00Z">
+            <w:rPrChange w:id="367" w:author="Holger Eichelberger" w:date="2025-03-06T11:34:00Z">
               <w:rPr>
                 <w:lang w:val="en-US"/>
               </w:rPr>
@@ -22175,7 +22210,7 @@
           <w:t>5.2</w:t>
         </w:r>
       </w:ins>
-      <w:del w:id="364" w:author="Holger Eichelberger" w:date="2021-06-03T09:54:00Z">
+      <w:del w:id="368" w:author="Holger Eichelberger" w:date="2021-06-03T09:54:00Z">
         <w:r>
           <w:rPr>
             <w:lang w:val="en-GB"/>
@@ -22201,16 +22236,16 @@
           <w:lang w:val="en-GB"/>
         </w:rPr>
       </w:pPr>
-      <w:bookmarkStart w:id="365" w:name="_Ref368582383"/>
-      <w:bookmarkStart w:id="366" w:name="_Toc425144883"/>
+      <w:bookmarkStart w:id="369" w:name="_Ref368582383"/>
+      <w:bookmarkStart w:id="370" w:name="_Toc425144883"/>
       <w:r>
         <w:rPr>
           <w:lang w:val="en-GB"/>
         </w:rPr>
         <w:t>The Product Line Project Structure</w:t>
       </w:r>
-      <w:bookmarkEnd w:id="365"/>
-      <w:bookmarkEnd w:id="366"/>
+      <w:bookmarkEnd w:id="369"/>
+      <w:bookmarkEnd w:id="370"/>
     </w:p>
     <w:p>
       <w:pPr>
@@ -22853,16 +22888,16 @@
           <w:lang w:val="en-GB"/>
         </w:rPr>
       </w:pPr>
-      <w:bookmarkStart w:id="367" w:name="_Ref368582397"/>
-      <w:bookmarkStart w:id="368" w:name="_Toc425144884"/>
+      <w:bookmarkStart w:id="371" w:name="_Ref368582397"/>
+      <w:bookmarkStart w:id="372" w:name="_Toc425144884"/>
       <w:r>
         <w:rPr>
           <w:lang w:val="en-GB"/>
         </w:rPr>
         <w:t>The Product Line Editor</w:t>
       </w:r>
-      <w:bookmarkEnd w:id="367"/>
-      <w:bookmarkEnd w:id="368"/>
+      <w:bookmarkEnd w:id="371"/>
+      <w:bookmarkEnd w:id="372"/>
     </w:p>
     <w:p>
       <w:pPr>
@@ -22924,7 +22959,7 @@
           <w:lang w:val="en-GB"/>
         </w:rPr>
       </w:pPr>
-      <w:bookmarkStart w:id="369" w:name="_Toc425144885"/>
+      <w:bookmarkStart w:id="373" w:name="_Toc425144885"/>
       <w:r>
         <w:rPr>
           <w:lang w:val="en-GB"/>
@@ -22932,7 +22967,7 @@
         <w:lastRenderedPageBreak/>
         <w:t>The Project Configuration Editor</w:t>
       </w:r>
-      <w:bookmarkEnd w:id="369"/>
+      <w:bookmarkEnd w:id="373"/>
     </w:p>
     <w:p>
       <w:pPr>
@@ -23070,7 +23105,7 @@
                   <w:r>
                     <w:fldChar w:fldCharType="separate"/>
                   </w:r>
-                  <w:ins w:id="370" w:author="Holger Eichelberger" w:date="2025-03-06T11:22:00Z">
+                  <w:ins w:id="374" w:author="Holger Eichelberger" w:date="2025-03-06T11:34:00Z">
                     <w:r>
                       <w:rPr>
                         <w:noProof/>
@@ -23079,7 +23114,7 @@
                       <w:t>14</w:t>
                     </w:r>
                   </w:ins>
-                  <w:del w:id="371" w:author="Holger Eichelberger" w:date="2025-03-06T11:22:00Z">
+                  <w:del w:id="375" w:author="Holger Eichelberger" w:date="2025-03-06T11:22:00Z">
                     <w:r>
                       <w:rPr>
                         <w:noProof/>
@@ -23642,9 +23677,9 @@
           <w:lang w:val="en-GB"/>
         </w:rPr>
       </w:pPr>
-      <w:bookmarkStart w:id="372" w:name="_Ref368643121"/>
-      <w:bookmarkStart w:id="373" w:name="_Ref368643128"/>
-      <w:bookmarkStart w:id="374" w:name="_Toc425144886"/>
+      <w:bookmarkStart w:id="376" w:name="_Ref368643121"/>
+      <w:bookmarkStart w:id="377" w:name="_Ref368643128"/>
+      <w:bookmarkStart w:id="378" w:name="_Toc425144886"/>
       <w:r>
         <w:rPr>
           <w:lang w:val="en-GB"/>
@@ -23663,9 +23698,9 @@
         </w:rPr>
         <w:t>Editor</w:t>
       </w:r>
-      <w:bookmarkEnd w:id="372"/>
-      <w:bookmarkEnd w:id="373"/>
-      <w:bookmarkEnd w:id="374"/>
+      <w:bookmarkEnd w:id="376"/>
+      <w:bookmarkEnd w:id="377"/>
+      <w:bookmarkEnd w:id="378"/>
     </w:p>
     <w:p>
       <w:pPr>
@@ -23772,7 +23807,7 @@
                       <w:lang w:val="en-US"/>
                     </w:rPr>
                   </w:pPr>
-                  <w:bookmarkStart w:id="375" w:name="_Ref392847078"/>
+                  <w:bookmarkStart w:id="379" w:name="_Ref392847078"/>
                   <w:r>
                     <w:rPr>
                       <w:lang w:val="en-US"/>
@@ -23791,7 +23826,7 @@
                   <w:r>
                     <w:fldChar w:fldCharType="separate"/>
                   </w:r>
-                  <w:ins w:id="376" w:author="Holger Eichelberger" w:date="2025-03-06T11:22:00Z">
+                  <w:ins w:id="380" w:author="Holger Eichelberger" w:date="2025-03-06T11:34:00Z">
                     <w:r>
                       <w:rPr>
                         <w:noProof/>
@@ -23800,7 +23835,7 @@
                       <w:t>15</w:t>
                     </w:r>
                   </w:ins>
-                  <w:del w:id="377" w:author="Holger Eichelberger" w:date="2025-03-06T11:22:00Z">
+                  <w:del w:id="381" w:author="Holger Eichelberger" w:date="2025-03-06T11:22:00Z">
                     <w:r>
                       <w:rPr>
                         <w:noProof/>
@@ -23812,7 +23847,7 @@
                   <w:r>
                     <w:fldChar w:fldCharType="end"/>
                   </w:r>
-                  <w:bookmarkEnd w:id="375"/>
+                  <w:bookmarkEnd w:id="379"/>
                   <w:r>
                     <w:rPr>
                       <w:lang w:val="en-US"/>
@@ -24154,6 +24189,7 @@
               <w:rPr>
                 <w:lang w:val="en-GB"/>
               </w:rPr>
+              <w:lastRenderedPageBreak/>
               <w:t>“</w:t>
             </w:r>
             <w:r>
@@ -25144,16 +25180,17 @@
           <w:lang w:val="en-GB"/>
         </w:rPr>
       </w:pPr>
-      <w:bookmarkStart w:id="378" w:name="_Ref424633909"/>
-      <w:bookmarkStart w:id="379" w:name="_Toc425144887"/>
-      <w:r>
-        <w:rPr>
-          <w:lang w:val="en-GB"/>
-        </w:rPr>
+      <w:bookmarkStart w:id="382" w:name="_Ref424633909"/>
+      <w:bookmarkStart w:id="383" w:name="_Toc425144887"/>
+      <w:r>
+        <w:rPr>
+          <w:lang w:val="en-GB"/>
+        </w:rPr>
+        <w:lastRenderedPageBreak/>
         <w:t>Examples</w:t>
       </w:r>
-      <w:bookmarkEnd w:id="378"/>
-      <w:bookmarkEnd w:id="379"/>
+      <w:bookmarkEnd w:id="382"/>
+      <w:bookmarkEnd w:id="383"/>
     </w:p>
     <w:p>
       <w:pPr>
@@ -25276,7 +25313,7 @@
           <w:lang w:val="en-GB"/>
         </w:rPr>
       </w:pPr>
-      <w:bookmarkStart w:id="380" w:name="_Toc425144888"/>
+      <w:bookmarkStart w:id="384" w:name="_Toc425144888"/>
       <w:r>
         <w:rPr>
           <w:lang w:val="en-GB"/>
@@ -25295,7 +25332,7 @@
         </w:rPr>
         <w:t>the Examples</w:t>
       </w:r>
-      <w:bookmarkEnd w:id="380"/>
+      <w:bookmarkEnd w:id="384"/>
       <w:r>
         <w:rPr>
           <w:lang w:val="en-GB"/>
@@ -25387,7 +25424,7 @@
           <w:lang w:val="en-GB"/>
         </w:rPr>
       </w:pPr>
-      <w:bookmarkStart w:id="381" w:name="_Ref424634359"/>
+      <w:bookmarkStart w:id="385" w:name="_Ref424634359"/>
       <w:r>
         <w:rPr>
           <w:lang w:val="en-GB"/>
@@ -25412,7 +25449,7 @@
         </w:rPr>
         <w:fldChar w:fldCharType="separate"/>
       </w:r>
-      <w:ins w:id="382" w:author="Holger Eichelberger" w:date="2025-03-06T11:22:00Z">
+      <w:ins w:id="386" w:author="Holger Eichelberger" w:date="2025-03-06T11:34:00Z">
         <w:r>
           <w:rPr>
             <w:noProof/>
@@ -25421,7 +25458,7 @@
           <w:t>16</w:t>
         </w:r>
       </w:ins>
-      <w:del w:id="383" w:author="Holger Eichelberger" w:date="2025-03-06T11:22:00Z">
+      <w:del w:id="387" w:author="Holger Eichelberger" w:date="2025-03-06T11:22:00Z">
         <w:r>
           <w:rPr>
             <w:noProof/>
@@ -25436,7 +25473,7 @@
         </w:rPr>
         <w:fldChar w:fldCharType="end"/>
       </w:r>
-      <w:bookmarkEnd w:id="381"/>
+      <w:bookmarkEnd w:id="385"/>
       <w:r>
         <w:rPr>
           <w:lang w:val="en-GB"/>
@@ -25567,7 +25604,7 @@
         </w:rPr>
         <w:fldChar w:fldCharType="separate"/>
       </w:r>
-      <w:ins w:id="384" w:author="Holger Eichelberger" w:date="2025-03-06T11:22:00Z">
+      <w:ins w:id="388" w:author="Holger Eichelberger" w:date="2025-03-06T11:34:00Z">
         <w:r>
           <w:rPr>
             <w:lang w:val="en-GB"/>
@@ -25589,7 +25626,7 @@
           <w:t>17</w:t>
         </w:r>
       </w:ins>
-      <w:del w:id="385" w:author="Holger Eichelberger" w:date="2021-06-03T09:54:00Z">
+      <w:del w:id="389" w:author="Holger Eichelberger" w:date="2021-06-03T09:54:00Z">
         <w:r>
           <w:rPr>
             <w:lang w:val="en-GB"/>
@@ -25651,7 +25688,7 @@
         </w:rPr>
         <w:fldChar w:fldCharType="separate"/>
       </w:r>
-      <w:ins w:id="386" w:author="Holger Eichelberger" w:date="2025-03-06T11:22:00Z">
+      <w:ins w:id="390" w:author="Holger Eichelberger" w:date="2025-03-06T11:34:00Z">
         <w:r>
           <w:rPr>
             <w:lang w:val="en-GB"/>
@@ -25673,7 +25710,7 @@
           <w:t>18</w:t>
         </w:r>
       </w:ins>
-      <w:del w:id="387" w:author="Holger Eichelberger" w:date="2021-06-03T09:54:00Z">
+      <w:del w:id="391" w:author="Holger Eichelberger" w:date="2021-06-03T09:54:00Z">
         <w:r>
           <w:rPr>
             <w:lang w:val="en-GB"/>
@@ -25773,7 +25810,7 @@
           <w:lang w:val="en-GB"/>
         </w:rPr>
       </w:pPr>
-      <w:bookmarkStart w:id="388" w:name="_Ref424634578"/>
+      <w:bookmarkStart w:id="392" w:name="_Ref424634578"/>
       <w:r>
         <w:rPr>
           <w:lang w:val="en-GB"/>
@@ -25798,7 +25835,7 @@
         </w:rPr>
         <w:fldChar w:fldCharType="separate"/>
       </w:r>
-      <w:ins w:id="389" w:author="Holger Eichelberger" w:date="2025-03-06T11:22:00Z">
+      <w:ins w:id="393" w:author="Holger Eichelberger" w:date="2025-03-06T11:34:00Z">
         <w:r>
           <w:rPr>
             <w:noProof/>
@@ -25807,7 +25844,7 @@
           <w:t>17</w:t>
         </w:r>
       </w:ins>
-      <w:del w:id="390" w:author="Holger Eichelberger" w:date="2025-03-06T11:22:00Z">
+      <w:del w:id="394" w:author="Holger Eichelberger" w:date="2025-03-06T11:22:00Z">
         <w:r>
           <w:rPr>
             <w:noProof/>
@@ -25822,7 +25859,7 @@
         </w:rPr>
         <w:fldChar w:fldCharType="end"/>
       </w:r>
-      <w:bookmarkEnd w:id="388"/>
+      <w:bookmarkEnd w:id="392"/>
       <w:r>
         <w:rPr>
           <w:lang w:val="en-GB"/>
@@ -25924,7 +25961,7 @@
         </w:rPr>
         <w:fldChar w:fldCharType="separate"/>
       </w:r>
-      <w:ins w:id="391" w:author="Holger Eichelberger" w:date="2025-03-06T11:22:00Z">
+      <w:ins w:id="395" w:author="Holger Eichelberger" w:date="2025-03-06T11:34:00Z">
         <w:r>
           <w:rPr>
             <w:noProof/>
@@ -25933,7 +25970,7 @@
           <w:t>18</w:t>
         </w:r>
       </w:ins>
-      <w:del w:id="392" w:author="Holger Eichelberger" w:date="2025-03-06T11:22:00Z">
+      <w:del w:id="396" w:author="Holger Eichelberger" w:date="2025-03-06T11:22:00Z">
         <w:r>
           <w:rPr>
             <w:noProof/>
@@ -25983,16 +26020,16 @@
           <w:lang w:val="en-GB"/>
         </w:rPr>
       </w:pPr>
-      <w:bookmarkStart w:id="393" w:name="_Toc425144889"/>
-      <w:bookmarkStart w:id="394" w:name="_Ref425920770"/>
+      <w:bookmarkStart w:id="397" w:name="_Toc425144889"/>
+      <w:bookmarkStart w:id="398" w:name="_Ref425920770"/>
       <w:r>
         <w:rPr>
           <w:lang w:val="en-GB"/>
         </w:rPr>
         <w:t>Running the Examples</w:t>
       </w:r>
-      <w:bookmarkEnd w:id="393"/>
-      <w:bookmarkEnd w:id="394"/>
+      <w:bookmarkEnd w:id="397"/>
+      <w:bookmarkEnd w:id="398"/>
     </w:p>
     <w:p>
       <w:pPr>
@@ -26001,14 +26038,14 @@
           <w:lang w:val="en-GB"/>
         </w:rPr>
       </w:pPr>
-      <w:bookmarkStart w:id="395" w:name="_Toc425144890"/>
+      <w:bookmarkStart w:id="399" w:name="_Toc425144890"/>
       <w:r>
         <w:rPr>
           <w:lang w:val="en-GB"/>
         </w:rPr>
         <w:t>EASyDemoCommands</w:t>
       </w:r>
-      <w:bookmarkEnd w:id="395"/>
+      <w:bookmarkEnd w:id="399"/>
     </w:p>
     <w:p>
       <w:pPr>
@@ -26055,7 +26092,7 @@
       <w:r>
         <w:fldChar w:fldCharType="separate"/>
       </w:r>
-      <w:ins w:id="396" w:author="Holger Eichelberger" w:date="2025-03-06T11:22:00Z">
+      <w:ins w:id="400" w:author="Holger Eichelberger" w:date="2025-03-06T11:34:00Z">
         <w:r>
           <w:rPr>
             <w:lang w:val="en-GB"/>
@@ -26077,7 +26114,7 @@
           <w:t>20</w:t>
         </w:r>
       </w:ins>
-      <w:del w:id="397" w:author="Holger Eichelberger" w:date="2021-06-03T09:54:00Z">
+      <w:del w:id="401" w:author="Holger Eichelberger" w:date="2021-06-03T09:54:00Z">
         <w:r>
           <w:rPr>
             <w:lang w:val="en-GB"/>
@@ -26179,7 +26216,7 @@
           <w:lang w:val="en-GB"/>
         </w:rPr>
       </w:pPr>
-      <w:bookmarkStart w:id="398" w:name="_Ref425142588"/>
+      <w:bookmarkStart w:id="402" w:name="_Ref425142588"/>
       <w:r>
         <w:rPr>
           <w:lang w:val="en-GB"/>
@@ -26198,7 +26235,7 @@
       <w:r>
         <w:fldChar w:fldCharType="separate"/>
       </w:r>
-      <w:ins w:id="399" w:author="Holger Eichelberger" w:date="2025-03-06T11:22:00Z">
+      <w:ins w:id="403" w:author="Holger Eichelberger" w:date="2025-03-06T11:34:00Z">
         <w:r>
           <w:rPr>
             <w:noProof/>
@@ -26207,7 +26244,7 @@
           <w:t>19</w:t>
         </w:r>
       </w:ins>
-      <w:del w:id="400" w:author="Holger Eichelberger" w:date="2025-03-06T11:22:00Z">
+      <w:del w:id="404" w:author="Holger Eichelberger" w:date="2025-03-06T11:22:00Z">
         <w:r>
           <w:rPr>
             <w:noProof/>
@@ -26219,7 +26256,7 @@
       <w:r>
         <w:fldChar w:fldCharType="end"/>
       </w:r>
-      <w:bookmarkEnd w:id="398"/>
+      <w:bookmarkEnd w:id="402"/>
       <w:r>
         <w:rPr>
           <w:lang w:val="en-GB"/>
@@ -26363,7 +26400,7 @@
       <w:r>
         <w:fldChar w:fldCharType="separate"/>
       </w:r>
-      <w:ins w:id="401" w:author="Holger Eichelberger" w:date="2025-03-06T11:22:00Z">
+      <w:ins w:id="405" w:author="Holger Eichelberger" w:date="2025-03-06T11:34:00Z">
         <w:r>
           <w:rPr>
             <w:noProof/>
@@ -26372,7 +26409,7 @@
           <w:t>20</w:t>
         </w:r>
       </w:ins>
-      <w:del w:id="402" w:author="Holger Eichelberger" w:date="2025-03-06T11:22:00Z">
+      <w:del w:id="406" w:author="Holger Eichelberger" w:date="2025-03-06T11:22:00Z">
         <w:r>
           <w:rPr>
             <w:noProof/>
@@ -26872,7 +26909,7 @@
                       <w:lang w:val="en-GB"/>
                     </w:rPr>
                   </w:pPr>
-                  <w:bookmarkStart w:id="403" w:name="_Ref425144186"/>
+                  <w:bookmarkStart w:id="407" w:name="_Ref425144186"/>
                   <w:r>
                     <w:rPr>
                       <w:lang w:val="en-GB"/>
@@ -26891,7 +26928,7 @@
                   <w:r>
                     <w:fldChar w:fldCharType="separate"/>
                   </w:r>
-                  <w:ins w:id="404" w:author="Holger Eichelberger" w:date="2025-03-06T11:22:00Z">
+                  <w:ins w:id="408" w:author="Holger Eichelberger" w:date="2025-03-06T11:34:00Z">
                     <w:r>
                       <w:rPr>
                         <w:noProof/>
@@ -26900,7 +26937,7 @@
                       <w:t>21</w:t>
                     </w:r>
                   </w:ins>
-                  <w:del w:id="405" w:author="Holger Eichelberger" w:date="2025-03-06T11:22:00Z">
+                  <w:del w:id="409" w:author="Holger Eichelberger" w:date="2025-03-06T11:22:00Z">
                     <w:r>
                       <w:rPr>
                         <w:noProof/>
@@ -26912,7 +26949,7 @@
                   <w:r>
                     <w:fldChar w:fldCharType="end"/>
                   </w:r>
-                  <w:bookmarkEnd w:id="403"/>
+                  <w:bookmarkEnd w:id="407"/>
                   <w:r>
                     <w:rPr>
                       <w:lang w:val="en-GB"/>
@@ -26970,7 +27007,7 @@
       <w:r>
         <w:fldChar w:fldCharType="separate"/>
       </w:r>
-      <w:ins w:id="406" w:author="Holger Eichelberger" w:date="2025-03-06T11:22:00Z">
+      <w:ins w:id="410" w:author="Holger Eichelberger" w:date="2025-03-06T11:34:00Z">
         <w:r>
           <w:rPr>
             <w:lang w:val="en-GB"/>
@@ -26982,21 +27019,28 @@
             <w:noProof/>
             <w:lang w:val="en-GB"/>
           </w:rPr>
-          <w:t>22</w:t>
-        </w:r>
-      </w:ins>
-      <w:del w:id="407" w:author="Holger Eichelberger" w:date="2021-06-03T09:54:00Z">
-        <w:r>
-          <w:rPr>
-            <w:lang w:val="en-GB"/>
-          </w:rPr>
-          <w:delText xml:space="preserve">Figure </w:delText>
+          <w:t>21</w:t>
         </w:r>
         <w:r>
           <w:rPr>
             <w:noProof/>
             <w:lang w:val="en-GB"/>
           </w:rPr>
+          <w:t>22</w:t>
+        </w:r>
+      </w:ins>
+      <w:del w:id="411" w:author="Holger Eichelberger" w:date="2021-06-03T09:54:00Z">
+        <w:r>
+          <w:rPr>
+            <w:lang w:val="en-GB"/>
+          </w:rPr>
+          <w:delText xml:space="preserve">Figure </w:delText>
+        </w:r>
+        <w:r>
+          <w:rPr>
+            <w:noProof/>
+            <w:lang w:val="en-GB"/>
+          </w:rPr>
           <w:delText>22</w:delText>
         </w:r>
       </w:del>
@@ -27142,14 +27186,14 @@
           <w:lang w:val="en-GB"/>
         </w:rPr>
       </w:pPr>
-      <w:bookmarkStart w:id="408" w:name="_Toc425144891"/>
+      <w:bookmarkStart w:id="412" w:name="_Toc425144891"/>
       <w:r>
         <w:rPr>
           <w:lang w:val="en-GB"/>
         </w:rPr>
         <w:t>EASyDemoTree</w:t>
       </w:r>
-      <w:bookmarkEnd w:id="408"/>
+      <w:bookmarkEnd w:id="412"/>
     </w:p>
     <w:p>
       <w:pPr>
@@ -27158,14 +27202,14 @@
           <w:lang w:val="en-GB"/>
         </w:rPr>
       </w:pPr>
-      <w:bookmarkStart w:id="409" w:name="_Toc425144892"/>
+      <w:bookmarkStart w:id="413" w:name="_Toc425144892"/>
       <w:r>
         <w:rPr>
           <w:lang w:val="en-GB"/>
         </w:rPr>
         <w:t>HelloWorld</w:t>
       </w:r>
-      <w:bookmarkEnd w:id="409"/>
+      <w:bookmarkEnd w:id="413"/>
     </w:p>
     <w:p>
       <w:pPr>
@@ -27426,14 +27470,14 @@
           <w:lang w:val="en-GB"/>
         </w:rPr>
       </w:pPr>
-      <w:bookmarkStart w:id="410" w:name="_Toc425144893"/>
+      <w:bookmarkStart w:id="414" w:name="_Toc425144893"/>
       <w:r>
         <w:rPr>
           <w:lang w:val="en-GB"/>
         </w:rPr>
         <w:t>Elevator-Examples</w:t>
       </w:r>
-      <w:bookmarkEnd w:id="410"/>
+      <w:bookmarkEnd w:id="414"/>
     </w:p>
     <w:p>
       <w:pPr>
@@ -27447,7 +27491,7 @@
           <w:lang w:val="en-GB"/>
         </w:rPr>
       </w:pPr>
-      <w:bookmarkStart w:id="411" w:name="_Ref424633910"/>
+      <w:bookmarkStart w:id="415" w:name="_Ref424633910"/>
       <w:r>
         <w:rPr>
           <w:lang w:val="en-GB"/>
@@ -27462,7 +27506,7 @@
           <w:lang w:val="en-GB"/>
         </w:rPr>
       </w:pPr>
-      <w:bookmarkStart w:id="412" w:name="_Toc425144894"/>
+      <w:bookmarkStart w:id="416" w:name="_Toc425144894"/>
       <w:r>
         <w:rPr>
           <w:lang w:val="en-GB"/>
@@ -27470,8 +27514,8 @@
         <w:lastRenderedPageBreak/>
         <w:t>Frequently Asked Questions (FAQ)</w:t>
       </w:r>
-      <w:bookmarkEnd w:id="411"/>
-      <w:bookmarkEnd w:id="412"/>
+      <w:bookmarkEnd w:id="415"/>
+      <w:bookmarkEnd w:id="416"/>
     </w:p>
     <w:p>
       <w:pPr>
@@ -27493,14 +27537,14 @@
           <w:lang w:val="en-GB"/>
         </w:rPr>
       </w:pPr>
-      <w:bookmarkStart w:id="413" w:name="_Toc425144895"/>
+      <w:bookmarkStart w:id="417" w:name="_Toc425144895"/>
       <w:r>
         <w:rPr>
           <w:lang w:val="en-GB"/>
         </w:rPr>
         <w:t>VIL-Editor won’t work after updating EASy/Xtext</w:t>
       </w:r>
-      <w:bookmarkEnd w:id="413"/>
+      <w:bookmarkEnd w:id="417"/>
     </w:p>
     <w:p>
       <w:pPr>
@@ -27655,7 +27699,7 @@
         </w:rPr>
         <w:fldChar w:fldCharType="separate"/>
       </w:r>
-      <w:ins w:id="414" w:author="Holger Eichelberger" w:date="2025-03-06T11:22:00Z">
+      <w:ins w:id="418" w:author="Holger Eichelberger" w:date="2025-03-06T11:34:00Z">
         <w:r>
           <w:rPr>
             <w:lang w:val="en-GB"/>
@@ -27677,7 +27721,7 @@
           <w:t>23</w:t>
         </w:r>
       </w:ins>
-      <w:del w:id="415" w:author="Holger Eichelberger" w:date="2021-06-03T09:54:00Z">
+      <w:del w:id="419" w:author="Holger Eichelberger" w:date="2021-06-03T09:54:00Z">
         <w:r>
           <w:rPr>
             <w:lang w:val="en-GB"/>
@@ -27763,8 +27807,8 @@
           <w:lang w:val="en-GB"/>
         </w:rPr>
       </w:pPr>
-      <w:bookmarkStart w:id="416" w:name="_Ref392847137"/>
-      <w:bookmarkStart w:id="417" w:name="_Ref392847133"/>
+      <w:bookmarkStart w:id="420" w:name="_Ref392847137"/>
+      <w:bookmarkStart w:id="421" w:name="_Ref392847133"/>
       <w:r>
         <w:rPr>
           <w:lang w:val="en-GB"/>
@@ -27789,7 +27833,7 @@
         </w:rPr>
         <w:fldChar w:fldCharType="separate"/>
       </w:r>
-      <w:ins w:id="418" w:author="Holger Eichelberger" w:date="2025-03-06T11:22:00Z">
+      <w:ins w:id="422" w:author="Holger Eichelberger" w:date="2025-03-06T11:34:00Z">
         <w:r>
           <w:rPr>
             <w:noProof/>
@@ -27798,7 +27842,7 @@
           <w:t>22</w:t>
         </w:r>
       </w:ins>
-      <w:del w:id="419" w:author="Holger Eichelberger" w:date="2025-03-06T11:22:00Z">
+      <w:del w:id="423" w:author="Holger Eichelberger" w:date="2025-03-06T11:22:00Z">
         <w:r>
           <w:rPr>
             <w:noProof/>
@@ -27813,14 +27857,14 @@
         </w:rPr>
         <w:fldChar w:fldCharType="end"/>
       </w:r>
-      <w:bookmarkEnd w:id="416"/>
+      <w:bookmarkEnd w:id="420"/>
       <w:r>
         <w:rPr>
           <w:lang w:val="en-GB"/>
         </w:rPr>
         <w:t>: Broken VIL-Editor.</w:t>
       </w:r>
-      <w:bookmarkEnd w:id="417"/>
+      <w:bookmarkEnd w:id="421"/>
     </w:p>
     <w:p>
       <w:pPr>
@@ -28136,7 +28180,7 @@
         </w:rPr>
         <w:fldChar w:fldCharType="separate"/>
       </w:r>
-      <w:ins w:id="420" w:author="Holger Eichelberger" w:date="2025-03-06T11:22:00Z">
+      <w:ins w:id="424" w:author="Holger Eichelberger" w:date="2025-03-06T11:34:00Z">
         <w:r>
           <w:rPr>
             <w:lang w:val="en-GB"/>
@@ -28158,7 +28202,7 @@
           <w:t>24</w:t>
         </w:r>
       </w:ins>
-      <w:del w:id="421" w:author="Holger Eichelberger" w:date="2021-06-03T09:54:00Z">
+      <w:del w:id="425" w:author="Holger Eichelberger" w:date="2021-06-03T09:54:00Z">
         <w:r>
           <w:rPr>
             <w:lang w:val="en-GB"/>
@@ -28259,7 +28303,7 @@
           <w:lang w:val="en-GB"/>
         </w:rPr>
       </w:pPr>
-      <w:bookmarkStart w:id="422" w:name="_Ref392847966"/>
+      <w:bookmarkStart w:id="426" w:name="_Ref392847966"/>
       <w:r>
         <w:rPr>
           <w:lang w:val="en-GB"/>
@@ -28284,7 +28328,7 @@
         </w:rPr>
         <w:fldChar w:fldCharType="separate"/>
       </w:r>
-      <w:ins w:id="423" w:author="Holger Eichelberger" w:date="2025-03-06T11:22:00Z">
+      <w:ins w:id="427" w:author="Holger Eichelberger" w:date="2025-03-06T11:34:00Z">
         <w:r>
           <w:rPr>
             <w:noProof/>
@@ -28293,7 +28337,7 @@
           <w:t>23</w:t>
         </w:r>
       </w:ins>
-      <w:del w:id="424" w:author="Holger Eichelberger" w:date="2025-03-06T11:22:00Z">
+      <w:del w:id="428" w:author="Holger Eichelberger" w:date="2025-03-06T11:22:00Z">
         <w:r>
           <w:rPr>
             <w:noProof/>
@@ -28308,7 +28352,7 @@
         </w:rPr>
         <w:fldChar w:fldCharType="end"/>
       </w:r>
-      <w:bookmarkEnd w:id="422"/>
+      <w:bookmarkEnd w:id="426"/>
       <w:r>
         <w:rPr>
           <w:lang w:val="en-GB"/>
@@ -28323,8 +28367,8 @@
           <w:lang w:val="en-GB"/>
         </w:rPr>
       </w:pPr>
-      <w:bookmarkStart w:id="425" w:name="_Ref411586520"/>
-      <w:bookmarkStart w:id="426" w:name="_Toc425144896"/>
+      <w:bookmarkStart w:id="429" w:name="_Ref411586520"/>
+      <w:bookmarkStart w:id="430" w:name="_Toc425144896"/>
       <w:r>
         <w:rPr>
           <w:lang w:val="en-GB"/>
@@ -28343,8 +28387,8 @@
         </w:rPr>
         <w:t>the second time</w:t>
       </w:r>
-      <w:bookmarkEnd w:id="425"/>
-      <w:bookmarkEnd w:id="426"/>
+      <w:bookmarkEnd w:id="429"/>
+      <w:bookmarkEnd w:id="430"/>
     </w:p>
     <w:p>
       <w:pPr>
@@ -28488,14 +28532,14 @@
           <w:lang w:val="en-GB"/>
         </w:rPr>
       </w:pPr>
-      <w:bookmarkStart w:id="427" w:name="_Toc425144897"/>
+      <w:bookmarkStart w:id="431" w:name="_Toc425144897"/>
       <w:r>
         <w:rPr>
           <w:lang w:val="en-GB"/>
         </w:rPr>
         <w:t>The Maven integration does not execute</w:t>
       </w:r>
-      <w:bookmarkEnd w:id="427"/>
+      <w:bookmarkEnd w:id="431"/>
       <w:r>
         <w:rPr>
           <w:lang w:val="en-GB"/>
@@ -29017,7 +29061,7 @@
       <w:r>
         <w:rPr>
           <w:lang w:val="en-US"/>
-          <w:rPrChange w:id="191" w:author="Holger Eichelberger" w:date="2021-06-03T09:46:00Z">
+          <w:rPrChange w:id="188" w:author="Holger Eichelberger" w:date="2021-06-03T09:46:00Z">
             <w:rPr/>
           </w:rPrChange>
         </w:rPr>
@@ -29081,7 +29125,7 @@
       <w:r>
         <w:rPr>
           <w:lang w:val="en-US"/>
-          <w:rPrChange w:id="194" w:author="Holger Eichelberger" w:date="2021-06-03T09:46:00Z">
+          <w:rPrChange w:id="191" w:author="Holger Eichelberger" w:date="2021-06-03T09:46:00Z">
             <w:rPr/>
           </w:rPrChange>
         </w:rPr>
@@ -29145,7 +29189,7 @@
       <w:r>
         <w:rPr>
           <w:lang w:val="en-US"/>
-          <w:rPrChange w:id="195" w:author="Holger Eichelberger" w:date="2021-06-03T09:46:00Z">
+          <w:rPrChange w:id="192" w:author="Holger Eichelberger" w:date="2021-06-03T09:46:00Z">
             <w:rPr/>
           </w:rPrChange>
         </w:rPr>
@@ -29209,7 +29253,7 @@
       <w:r>
         <w:rPr>
           <w:lang w:val="en-US"/>
-          <w:rPrChange w:id="196" w:author="Holger Eichelberger" w:date="2021-06-03T09:46:00Z">
+          <w:rPrChange w:id="193" w:author="Holger Eichelberger" w:date="2021-06-03T09:46:00Z">
             <w:rPr/>
           </w:rPrChange>
         </w:rPr>
@@ -29315,12 +29359,12 @@
         <w:pStyle w:val="FootnoteText"/>
         <w:rPr>
           <w:lang w:val="en-US"/>
-          <w:rPrChange w:id="244" w:author="Holger Eichelberger" w:date="2021-06-03T16:04:00Z">
+          <w:rPrChange w:id="246" w:author="Holger Eichelberger" w:date="2021-06-03T16:04:00Z">
             <w:rPr/>
           </w:rPrChange>
         </w:rPr>
       </w:pPr>
-      <w:ins w:id="245" w:author="Holger Eichelberger" w:date="2021-06-03T16:04:00Z">
+      <w:ins w:id="247" w:author="Holger Eichelberger" w:date="2021-06-03T16:04:00Z">
         <w:r>
           <w:rPr>
             <w:rStyle w:val="FootnoteReference"/>
@@ -29330,7 +29374,7 @@
         <w:r>
           <w:rPr>
             <w:lang w:val="en-US"/>
-            <w:rPrChange w:id="246" w:author="Holger Eichelberger" w:date="2021-06-03T16:04:00Z">
+            <w:rPrChange w:id="248" w:author="Holger Eichelberger" w:date="2021-06-03T16:04:00Z">
               <w:rPr/>
             </w:rPrChange>
           </w:rPr>
@@ -29343,7 +29387,7 @@
           <w:t xml:space="preserve">This is the form for the default comments resource file. </w:t>
         </w:r>
       </w:ins>
-      <w:ins w:id="247" w:author="Holger Eichelberger" w:date="2021-06-03T16:05:00Z">
+      <w:ins w:id="249" w:author="Holger Eichelberger" w:date="2021-06-03T16:05:00Z">
         <w:r>
           <w:rPr>
             <w:lang w:val="en-US"/>
@@ -29356,7 +29400,7 @@
             <w:sz w:val="22"/>
             <w:szCs w:val="22"/>
             <w:lang w:val="en-GB"/>
-            <w:rPrChange w:id="248" w:author="Holger Eichelberger" w:date="2021-06-03T16:05:00Z">
+            <w:rPrChange w:id="250" w:author="Holger Eichelberger" w:date="2021-06-03T16:05:00Z">
               <w:rPr>
                 <w:lang w:val="en-US"/>
               </w:rPr>
@@ -29603,7 +29647,7 @@
         <v:path o:extrusionok="f" gradientshapeok="t" o:connecttype="rect"/>
         <o:lock v:ext="edit" aspectratio="t"/>
       </v:shapetype>
-      <v:shape id="_x0000_i1028" type="#_x0000_t75" style="width:9pt;height:9pt" o:bullet="t">
+      <v:shape id="_x0000_i1031" type="#_x0000_t75" style="width:9pt;height:9pt" o:bullet="t">
         <v:imagedata r:id="rId1" o:title="BD14870_"/>
       </v:shape>
     </w:pict>
@@ -33909,6 +33953,18 @@
       <w:shd w:val="clear" w:color="auto" w:fill="E1DFDD"/>
     </w:rPr>
   </w:style>
+  <w:style w:type="character" w:styleId="FollowedHyperlink">
+    <w:name w:val="FollowedHyperlink"/>
+    <w:basedOn w:val="DefaultParagraphFont"/>
+    <w:uiPriority w:val="99"/>
+    <w:semiHidden/>
+    <w:unhideWhenUsed/>
+    <w:rsid w:val="008855D6"/>
+    <w:rPr>
+      <w:color w:val="919191" w:themeColor="followedHyperlink"/>
+      <w:u w:val="single"/>
+    </w:rPr>
+  </w:style>
 </w:styles>
 </file>
 
@@ -34161,7 +34217,7 @@
 </file>
 
 <file path=customXml/itemProps2.xml><?xml version="1.0" encoding="utf-8"?>
-<ds:datastoreItem xmlns:ds="http://schemas.openxmlformats.org/officeDocument/2006/customXml" ds:itemID="{7E87D60E-B08C-4176-97AB-BC8A6A1055AE}">
+<ds:datastoreItem xmlns:ds="http://schemas.openxmlformats.org/officeDocument/2006/customXml" ds:itemID="{24D40DD8-553D-43C3-919C-8F5726A257D0}">
   <ds:schemaRefs>
     <ds:schemaRef ds:uri="http://schemas.openxmlformats.org/officeDocument/2006/bibliography"/>
   </ds:schemaRefs>

</xml_diff>